<commit_message>
added new sampling fields
</commit_message>
<xml_diff>
--- a/generated_reports/report.docx
+++ b/generated_reports/report.docx
@@ -280,7 +280,7 @@
             <w:r>
               <w:t xml:space="preserve">Próbka: </w:t>
               <w:br/>
-              <w:t>123asd</w:t>
+              <w:t>123</w:t>
             </w:r>
           </w:p>
         </w:tc>
@@ -383,25 +383,8 @@
             </w:tcBorders>
           </w:tcPr>
           <w:p>
-            <w:pPr>
-              <w:pStyle w:val="Stopka"/>
-              <w:rPr>
-                <w:b/>
-                <w:color w:val="000000"/>
-              </w:rPr>
-            </w:pPr>
-            <w:r>
-              <w:rPr>
-                <w:color w:val="000000"/>
-              </w:rPr>
-              <w:t>Odbiorca:</w:t>
-            </w:r>
-            <w:r>
-              <w:rPr>
-                <w:color w:val="000000"/>
-                <w:vertAlign w:val="superscript"/>
-              </w:rPr>
-              <w:t xml:space="preserve"> </w:t>
+            <w:r>
+              <w:t>Odbiorca: wij</w:t>
             </w:r>
           </w:p>
         </w:tc>
@@ -462,25 +445,8 @@
             </w:tcBorders>
           </w:tcPr>
           <w:p>
-            <w:pPr>
-              <w:pStyle w:val="Stopka"/>
-              <w:rPr>
-                <w:b/>
-                <w:color w:val="000000"/>
-              </w:rPr>
-            </w:pPr>
-            <w:r>
-              <w:rPr>
-                <w:color w:val="000000"/>
-              </w:rPr>
-              <w:t>Nr zlecenia / umowy:</w:t>
-            </w:r>
-            <w:r>
-              <w:rPr>
-                <w:color w:val="000000"/>
-                <w:vertAlign w:val="superscript"/>
-              </w:rPr>
-              <w:t xml:space="preserve"> </w:t>
+            <w:r>
+              <w:t>Nr zlecenia / umowy: !a32</w:t>
             </w:r>
           </w:p>
         </w:tc>
@@ -542,7 +508,7 @@
           </w:tcPr>
           <w:p>
             <w:r>
-              <w:t>Protokół pobrania próbki nr: 3</w:t>
+              <w:t>Protokół pobrania próbki nr: 1</w:t>
             </w:r>
           </w:p>
         </w:tc>
@@ -608,29 +574,8 @@
             </w:tcBorders>
           </w:tcPr>
           <w:p>
-            <w:pPr>
-              <w:pStyle w:val="Stopka"/>
-              <w:tabs>
-                <w:tab w:val="clear" w:pos="4536"/>
-                <w:tab w:val="clear" w:pos="9072"/>
-              </w:tabs>
-              <w:rPr>
-                <w:b/>
-                <w:color w:val="000000"/>
-              </w:rPr>
-            </w:pPr>
-            <w:r>
-              <w:rPr>
-                <w:color w:val="000000"/>
-              </w:rPr>
-              <w:t>Data pobrania próbki:</w:t>
-            </w:r>
-            <w:r>
-              <w:rPr>
-                <w:color w:val="000000"/>
-                <w:vertAlign w:val="superscript"/>
-              </w:rPr>
-              <w:t xml:space="preserve"> </w:t>
+            <w:r>
+              <w:t>Data pobrania próbki: 2021-05-10</w:t>
             </w:r>
           </w:p>
         </w:tc>
@@ -646,15 +591,13 @@
           </w:tcPr>
           <w:p>
             <w:r>
-              <w:t>Wielkość partii:</w:t>
+              <w:t>Wielkość partii: 123</w:t>
               <w:br/>
-              <w:t xml:space="preserve">Nr partii: </w:t>
+              <w:t>Nr partii: 4</w:t>
               <w:br/>
-              <w:t xml:space="preserve">Data produkcji: </w:t>
+              <w:t>Data produkcji: 2021-05-04</w:t>
               <w:br/>
               <w:t>Termin przydatności: 2021-04-08</w:t>
-              <w:br/>
-              <w:t>…</w:t>
             </w:r>
           </w:p>
         </w:tc>
@@ -827,12 +770,9 @@
             </w:tcBorders>
           </w:tcPr>
           <w:p>
-            <w:pPr>
-              <w:snapToGrid w:val="0"/>
-              <w:rPr>
-                <w:color w:val="000000"/>
-              </w:rPr>
-            </w:pPr>
+            <w:r>
+              <w:t>12</w:t>
+            </w:r>
           </w:p>
         </w:tc>
       </w:tr>
@@ -871,12 +811,9 @@
             </w:tcBorders>
           </w:tcPr>
           <w:p>
-            <w:pPr>
-              <w:snapToGrid w:val="0"/>
-              <w:rPr>
-                <w:color w:val="000000"/>
-              </w:rPr>
-            </w:pPr>
+            <w:r>
+              <w:t>2021-05-10</w:t>
+            </w:r>
           </w:p>
         </w:tc>
       </w:tr>
@@ -978,12 +915,9 @@
             </w:tcBorders>
           </w:tcPr>
           <w:p>
-            <w:pPr>
-              <w:snapToGrid w:val="0"/>
-              <w:rPr>
-                <w:color w:val="000000"/>
-              </w:rPr>
-            </w:pPr>
+            <w:r>
+              <w:t>plastikowa torba</w:t>
+            </w:r>
           </w:p>
         </w:tc>
       </w:tr>
@@ -1950,7 +1884,25 @@
                 <w:sz w:val="16"/>
                 <w:szCs w:val="16"/>
               </w:rPr>
-              <w:t>w sprawie kontroli zgodności z Prawodawstwem UE w odniesieniu do Rozp. Parlamentu Europejskiego</w:t>
+              <w:t xml:space="preserve">w sprawie kontroli zgodności z Prawodawstwem UE w odniesieniu do </w:t>
+            </w:r>
+            <w:proofErr w:type="spellStart"/>
+            <w:r>
+              <w:rPr>
+                <w:b/>
+                <w:sz w:val="16"/>
+                <w:szCs w:val="16"/>
+              </w:rPr>
+              <w:t>Rozp</w:t>
+            </w:r>
+            <w:proofErr w:type="spellEnd"/>
+            <w:r>
+              <w:rPr>
+                <w:b/>
+                <w:sz w:val="16"/>
+                <w:szCs w:val="16"/>
+              </w:rPr>
+              <w:t>. Parlamentu Europejskiego</w:t>
             </w:r>
             <w:r>
               <w:rPr>
@@ -3377,7 +3329,7 @@
                 <v:path o:extrusionok="f" gradientshapeok="t" o:connecttype="rect"/>
                 <o:lock v:ext="edit" aspectratio="t"/>
               </v:shapetype>
-              <v:shape id="Obraz 2" o:spid="_x0000_i1025" type="#_x0000_t75" style="width:66pt;height:59.25pt;visibility:visible" filled="t">
+              <v:shape id="Obraz 2" o:spid="_x0000_i1025" type="#_x0000_t75" style="width:66pt;height:59.4pt;visibility:visible" filled="t">
                 <v:imagedata r:id="rId1" o:title=""/>
               </v:shape>
             </w:pict>
@@ -3768,7 +3720,7 @@
                 <v:path o:extrusionok="f" gradientshapeok="t" o:connecttype="rect"/>
                 <o:lock v:ext="edit" aspectratio="t"/>
               </v:shapetype>
-              <v:shape id="Obraz 1" o:spid="_x0000_i1026" type="#_x0000_t75" style="width:66pt;height:59.25pt;visibility:visible" filled="t">
+              <v:shape id="Obraz 1" o:spid="_x0000_i1026" type="#_x0000_t75" style="width:66pt;height:59.4pt;visibility:visible" filled="t">
                 <v:imagedata r:id="rId1" o:title=""/>
               </v:shape>
             </w:pict>
@@ -4393,7 +4345,7 @@
     <w:lsdException w:name="Table Web 2" w:semiHidden="1" w:unhideWhenUsed="1"/>
     <w:lsdException w:name="Table Web 3" w:semiHidden="1" w:unhideWhenUsed="1"/>
     <w:lsdException w:name="Balloon Text" w:semiHidden="1" w:unhideWhenUsed="1"/>
-    <w:lsdException w:name="Table Grid" w:locked="1" w:semiHidden="1" w:uiPriority="0" w:unhideWhenUsed="1"/>
+    <w:lsdException w:name="Table Grid" w:locked="1" w:uiPriority="0"/>
     <w:lsdException w:name="Table Theme" w:semiHidden="1" w:unhideWhenUsed="1"/>
     <w:lsdException w:name="Placeholder Text" w:semiHidden="1"/>
     <w:lsdException w:name="No Spacing" w:uiPriority="1" w:qFormat="1"/>

</xml_diff>

<commit_message>
full report generation works
</commit_message>
<xml_diff>
--- a/generated_reports/report.docx
+++ b/generated_reports/report.docx
@@ -280,7 +280,7 @@
             <w:r>
               <w:t xml:space="preserve">Próbka: </w:t>
               <w:br/>
-              <w:t>123</w:t>
+              <w:t>123asd</w:t>
             </w:r>
           </w:p>
         </w:tc>
@@ -384,7 +384,7 @@
           </w:tcPr>
           <w:p>
             <w:r>
-              <w:t>Odbiorca: wij</w:t>
+              <w:t>Odbiorca: laboratorium</w:t>
             </w:r>
           </w:p>
         </w:tc>
@@ -446,7 +446,7 @@
           </w:tcPr>
           <w:p>
             <w:r>
-              <w:t>Nr zlecenia / umowy: !a32</w:t>
+              <w:t>Nr zlecenia / umowy: 243f43t</w:t>
             </w:r>
           </w:p>
         </w:tc>
@@ -508,7 +508,7 @@
           </w:tcPr>
           <w:p>
             <w:r>
-              <w:t>Protokół pobrania próbki nr: 1</w:t>
+              <w:t>Protokół pobrania próbki nr: 3</w:t>
             </w:r>
           </w:p>
         </w:tc>
@@ -575,7 +575,7 @@
           </w:tcPr>
           <w:p>
             <w:r>
-              <w:t>Data pobrania próbki: 2021-05-10</w:t>
+              <w:t>Data pobrania próbki: 2021-05-11</w:t>
             </w:r>
           </w:p>
         </w:tc>
@@ -591,11 +591,11 @@
           </w:tcPr>
           <w:p>
             <w:r>
-              <w:t>Wielkość partii: 123</w:t>
+              <w:t>Wielkość partii: 23432</w:t>
               <w:br/>
-              <w:t>Nr partii: 4</w:t>
+              <w:t>Nr partii: 32</w:t>
               <w:br/>
-              <w:t>Data produkcji: 2021-05-04</w:t>
+              <w:t>Data produkcji: 2021-05-05</w:t>
               <w:br/>
               <w:t>Termin przydatności: 2021-04-08</w:t>
             </w:r>
@@ -771,7 +771,7 @@
           </w:tcPr>
           <w:p>
             <w:r>
-              <w:t>12</w:t>
+              <w:t>244</w:t>
             </w:r>
           </w:p>
         </w:tc>
@@ -812,7 +812,7 @@
           </w:tcPr>
           <w:p>
             <w:r>
-              <w:t>2021-05-10</w:t>
+              <w:t>2021-05-13</w:t>
             </w:r>
           </w:p>
         </w:tc>
@@ -916,7 +916,7 @@
           </w:tcPr>
           <w:p>
             <w:r>
-              <w:t>plastikowa torba</w:t>
+              <w:t>torba papierowa</w:t>
             </w:r>
           </w:p>
         </w:tc>
@@ -1019,7 +1019,7 @@
     </w:p>
     <w:tbl>
       <w:tblPr>
-        <w:tblW w:w="0" w:type="auto"/>
+        <w:tblW w:w="10642" w:type="dxa"/>
         <w:tblInd w:w="-748" w:type="dxa"/>
         <w:tblLayout w:type="fixed"/>
         <w:tblLook w:val="0000" w:firstRow="0" w:lastRow="0" w:firstColumn="0" w:lastColumn="0" w:noHBand="0" w:noVBand="0"/>
@@ -1167,62 +1167,197 @@
       <w:tr>
         <w:tc>
           <w:tcPr>
-            <w:tcW w:w="2729" w:type="dxa"/>
-            <w:tcBorders>
-              <w:top w:val="single" w:sz="4" w:space="0" w:color="000000"/>
-              <w:left w:val="single" w:sz="4" w:space="0" w:color="000000"/>
-              <w:bottom w:val="single" w:sz="4" w:space="0" w:color="000000"/>
-            </w:tcBorders>
-          </w:tcPr>
-          <w:p>
-            <w:r>
-              <w:t>…</w:t>
-            </w:r>
-          </w:p>
-        </w:tc>
-        <w:tc>
-          <w:tcPr>
-            <w:tcW w:w="2729" w:type="dxa"/>
-            <w:tcBorders>
-              <w:top w:val="single" w:sz="4" w:space="0" w:color="000000"/>
-              <w:left w:val="single" w:sz="4" w:space="0" w:color="000000"/>
-              <w:bottom w:val="single" w:sz="4" w:space="0" w:color="000000"/>
-            </w:tcBorders>
-          </w:tcPr>
-          <w:p>
-            <w:r>
-              <w:t>…</w:t>
-            </w:r>
-          </w:p>
-        </w:tc>
-        <w:tc>
-          <w:tcPr>
-            <w:tcW w:w="2729" w:type="dxa"/>
-            <w:tcBorders>
-              <w:top w:val="single" w:sz="4" w:space="0" w:color="000000"/>
-              <w:left w:val="single" w:sz="4" w:space="0" w:color="000000"/>
-              <w:bottom w:val="single" w:sz="4" w:space="0" w:color="000000"/>
-            </w:tcBorders>
-          </w:tcPr>
-          <w:p>
-            <w:r>
-              <w:t>…</w:t>
-            </w:r>
-          </w:p>
-        </w:tc>
-        <w:tc>
-          <w:tcPr>
-            <w:tcW w:w="2455" w:type="dxa"/>
-            <w:tcBorders>
-              <w:top w:val="single" w:sz="4" w:space="0" w:color="000000"/>
-              <w:left w:val="single" w:sz="4" w:space="0" w:color="000000"/>
-              <w:bottom w:val="single" w:sz="4" w:space="0" w:color="000000"/>
+            <w:tcW w:type="dxa" w:w="2729"/>
+            <w:tcBorders>
+              <w:left w:val="single" w:sz="4" w:space="0" w:color="000000"/>
               <w:right w:val="single" w:sz="4" w:space="0" w:color="000000"/>
-            </w:tcBorders>
-          </w:tcPr>
-          <w:p>
-            <w:r>
-              <w:t>…</w:t>
+              <w:top w:val="single" w:sz="4" w:space="0" w:color="000000"/>
+              <w:bottom w:val="single" w:sz="4" w:space="0" w:color="000000"/>
+            </w:tcBorders>
+          </w:tcPr>
+          <w:p>
+            <w:r>
+              <w:t>2021-04-19</w:t>
+            </w:r>
+          </w:p>
+        </w:tc>
+        <w:tc>
+          <w:tcPr>
+            <w:tcW w:type="dxa" w:w="2729"/>
+            <w:tcBorders>
+              <w:left w:val="single" w:sz="4" w:space="0" w:color="000000"/>
+              <w:right w:val="single" w:sz="4" w:space="0" w:color="000000"/>
+              <w:top w:val="single" w:sz="4" w:space="0" w:color="000000"/>
+              <w:bottom w:val="single" w:sz="4" w:space="0" w:color="000000"/>
+            </w:tcBorders>
+          </w:tcPr>
+          <w:p>
+            <w:r>
+              <w:t>1</w:t>
+            </w:r>
+          </w:p>
+        </w:tc>
+        <w:tc>
+          <w:tcPr>
+            <w:tcW w:type="dxa" w:w="2729"/>
+            <w:tcBorders>
+              <w:left w:val="single" w:sz="4" w:space="0" w:color="000000"/>
+              <w:right w:val="single" w:sz="4" w:space="0" w:color="000000"/>
+              <w:top w:val="single" w:sz="4" w:space="0" w:color="000000"/>
+              <w:bottom w:val="single" w:sz="4" w:space="0" w:color="000000"/>
+            </w:tcBorders>
+          </w:tcPr>
+          <w:p>
+            <w:r>
+              <w:t>2021-05-01</w:t>
+            </w:r>
+          </w:p>
+        </w:tc>
+        <w:tc>
+          <w:tcPr>
+            <w:tcW w:type="dxa" w:w="2455"/>
+            <w:tcBorders>
+              <w:left w:val="single" w:sz="4" w:space="0" w:color="000000"/>
+              <w:right w:val="single" w:sz="4" w:space="0" w:color="000000"/>
+              <w:top w:val="single" w:sz="4" w:space="0" w:color="000000"/>
+              <w:bottom w:val="single" w:sz="4" w:space="0" w:color="000000"/>
+            </w:tcBorders>
+          </w:tcPr>
+          <w:p>
+            <w:r>
+              <w:t>1</w:t>
+            </w:r>
+          </w:p>
+        </w:tc>
+      </w:tr>
+      <w:tr>
+        <w:tc>
+          <w:tcPr>
+            <w:tcW w:type="dxa" w:w="2729"/>
+            <w:tcBorders>
+              <w:left w:val="single" w:sz="4" w:space="0" w:color="000000"/>
+              <w:right w:val="single" w:sz="4" w:space="0" w:color="000000"/>
+              <w:top w:val="single" w:sz="4" w:space="0" w:color="000000"/>
+              <w:bottom w:val="single" w:sz="4" w:space="0" w:color="000000"/>
+            </w:tcBorders>
+          </w:tcPr>
+          <w:p>
+            <w:r>
+              <w:t>2021-04-06</w:t>
+            </w:r>
+          </w:p>
+        </w:tc>
+        <w:tc>
+          <w:tcPr>
+            <w:tcW w:type="dxa" w:w="2729"/>
+            <w:tcBorders>
+              <w:left w:val="single" w:sz="4" w:space="0" w:color="000000"/>
+              <w:right w:val="single" w:sz="4" w:space="0" w:color="000000"/>
+              <w:top w:val="single" w:sz="4" w:space="0" w:color="000000"/>
+              <w:bottom w:val="single" w:sz="4" w:space="0" w:color="000000"/>
+            </w:tcBorders>
+          </w:tcPr>
+          <w:p>
+            <w:r>
+              <w:t>2</w:t>
+            </w:r>
+          </w:p>
+        </w:tc>
+        <w:tc>
+          <w:tcPr>
+            <w:tcW w:type="dxa" w:w="2729"/>
+            <w:tcBorders>
+              <w:left w:val="single" w:sz="4" w:space="0" w:color="000000"/>
+              <w:right w:val="single" w:sz="4" w:space="0" w:color="000000"/>
+              <w:top w:val="single" w:sz="4" w:space="0" w:color="000000"/>
+              <w:bottom w:val="single" w:sz="4" w:space="0" w:color="000000"/>
+            </w:tcBorders>
+          </w:tcPr>
+          <w:p>
+            <w:r>
+              <w:t>2021-04-09</w:t>
+            </w:r>
+          </w:p>
+        </w:tc>
+        <w:tc>
+          <w:tcPr>
+            <w:tcW w:type="dxa" w:w="2455"/>
+            <w:tcBorders>
+              <w:left w:val="single" w:sz="4" w:space="0" w:color="000000"/>
+              <w:right w:val="single" w:sz="4" w:space="0" w:color="000000"/>
+              <w:top w:val="single" w:sz="4" w:space="0" w:color="000000"/>
+              <w:bottom w:val="single" w:sz="4" w:space="0" w:color="000000"/>
+            </w:tcBorders>
+          </w:tcPr>
+          <w:p>
+            <w:r>
+              <w:t>2</w:t>
+            </w:r>
+          </w:p>
+        </w:tc>
+      </w:tr>
+      <w:tr>
+        <w:tc>
+          <w:tcPr>
+            <w:tcW w:type="dxa" w:w="2729"/>
+            <w:tcBorders>
+              <w:left w:val="single" w:sz="4" w:space="0" w:color="000000"/>
+              <w:right w:val="single" w:sz="4" w:space="0" w:color="000000"/>
+              <w:top w:val="single" w:sz="4" w:space="0" w:color="000000"/>
+              <w:bottom w:val="single" w:sz="4" w:space="0" w:color="000000"/>
+            </w:tcBorders>
+          </w:tcPr>
+          <w:p>
+            <w:r>
+              <w:t>2021-04-13</w:t>
+            </w:r>
+          </w:p>
+        </w:tc>
+        <w:tc>
+          <w:tcPr>
+            <w:tcW w:type="dxa" w:w="2729"/>
+            <w:tcBorders>
+              <w:left w:val="single" w:sz="4" w:space="0" w:color="000000"/>
+              <w:right w:val="single" w:sz="4" w:space="0" w:color="000000"/>
+              <w:top w:val="single" w:sz="4" w:space="0" w:color="000000"/>
+              <w:bottom w:val="single" w:sz="4" w:space="0" w:color="000000"/>
+            </w:tcBorders>
+          </w:tcPr>
+          <w:p>
+            <w:r>
+              <w:t>3</w:t>
+            </w:r>
+          </w:p>
+        </w:tc>
+        <w:tc>
+          <w:tcPr>
+            <w:tcW w:type="dxa" w:w="2729"/>
+            <w:tcBorders>
+              <w:left w:val="single" w:sz="4" w:space="0" w:color="000000"/>
+              <w:right w:val="single" w:sz="4" w:space="0" w:color="000000"/>
+              <w:top w:val="single" w:sz="4" w:space="0" w:color="000000"/>
+              <w:bottom w:val="single" w:sz="4" w:space="0" w:color="000000"/>
+            </w:tcBorders>
+          </w:tcPr>
+          <w:p>
+            <w:r>
+              <w:t>2021-05-22</w:t>
+            </w:r>
+          </w:p>
+        </w:tc>
+        <w:tc>
+          <w:tcPr>
+            <w:tcW w:type="dxa" w:w="2455"/>
+            <w:tcBorders>
+              <w:left w:val="single" w:sz="4" w:space="0" w:color="000000"/>
+              <w:right w:val="single" w:sz="4" w:space="0" w:color="000000"/>
+              <w:top w:val="single" w:sz="4" w:space="0" w:color="000000"/>
+              <w:bottom w:val="single" w:sz="4" w:space="0" w:color="000000"/>
+            </w:tcBorders>
+          </w:tcPr>
+          <w:p>
+            <w:r>
+              <w:t>3</w:t>
             </w:r>
           </w:p>
         </w:tc>
@@ -1271,7 +1406,7 @@
     </w:p>
     <w:tbl>
       <w:tblPr>
-        <w:tblW w:w="0" w:type="auto"/>
+        <w:tblW w:w="10696" w:type="dxa"/>
         <w:tblInd w:w="-837" w:type="dxa"/>
         <w:tblLayout w:type="fixed"/>
         <w:tblCellMar>
@@ -1884,25 +2019,7 @@
                 <w:sz w:val="16"/>
                 <w:szCs w:val="16"/>
               </w:rPr>
-              <w:t xml:space="preserve">w sprawie kontroli zgodności z Prawodawstwem UE w odniesieniu do </w:t>
-            </w:r>
-            <w:proofErr w:type="spellStart"/>
-            <w:r>
-              <w:rPr>
-                <w:b/>
-                <w:sz w:val="16"/>
-                <w:szCs w:val="16"/>
-              </w:rPr>
-              <w:t>Rozp</w:t>
-            </w:r>
-            <w:proofErr w:type="spellEnd"/>
-            <w:r>
-              <w:rPr>
-                <w:b/>
-                <w:sz w:val="16"/>
-                <w:szCs w:val="16"/>
-              </w:rPr>
-              <w:t>. Parlamentu Europejskiego</w:t>
+              <w:t>w sprawie kontroli zgodności z Prawodawstwem UE w odniesieniu do Rozp. Parlamentu Europejskiego</w:t>
             </w:r>
             <w:r>
               <w:rPr>
@@ -1956,6 +2073,441 @@
                 <w:vertAlign w:val="superscript"/>
               </w:rPr>
               <w:t>1</w:t>
+            </w:r>
+          </w:p>
+        </w:tc>
+      </w:tr>
+      <w:tr>
+        <w:tc>
+          <w:tcPr>
+            <w:tcW w:type="dxa" w:w="474"/>
+            <w:tcBorders>
+              <w:left w:val="single" w:sz="4" w:space="0" w:color="000000"/>
+              <w:right w:val="single" w:sz="4" w:space="0" w:color="000000"/>
+              <w:top w:val="single" w:sz="4" w:space="0" w:color="000000"/>
+              <w:bottom w:val="single" w:sz="4" w:space="0" w:color="000000"/>
+            </w:tcBorders>
+          </w:tcPr>
+          <w:p>
+            <w:r>
+              <w:t>1</w:t>
+            </w:r>
+          </w:p>
+        </w:tc>
+        <w:tc>
+          <w:tcPr>
+            <w:tcW w:type="dxa" w:w="2269"/>
+            <w:tcBorders>
+              <w:left w:val="single" w:sz="4" w:space="0" w:color="000000"/>
+              <w:right w:val="single" w:sz="4" w:space="0" w:color="000000"/>
+              <w:top w:val="single" w:sz="4" w:space="0" w:color="000000"/>
+              <w:bottom w:val="single" w:sz="4" w:space="0" w:color="000000"/>
+            </w:tcBorders>
+          </w:tcPr>
+          <w:p>
+            <w:r>
+              <w:t>..</w:t>
+            </w:r>
+          </w:p>
+        </w:tc>
+        <w:tc>
+          <w:tcPr>
+            <w:tcW w:type="dxa" w:w="1701"/>
+            <w:tcBorders>
+              <w:left w:val="single" w:sz="4" w:space="0" w:color="000000"/>
+              <w:right w:val="single" w:sz="4" w:space="0" w:color="000000"/>
+              <w:top w:val="single" w:sz="4" w:space="0" w:color="000000"/>
+              <w:bottom w:val="single" w:sz="4" w:space="0" w:color="000000"/>
+            </w:tcBorders>
+          </w:tcPr>
+          <w:p>
+            <w:r>
+              <w:t>egf4</w:t>
+            </w:r>
+          </w:p>
+        </w:tc>
+        <w:tc>
+          <w:tcPr>
+            <w:tcW w:type="dxa" w:w="1276"/>
+            <w:tcBorders>
+              <w:left w:val="single" w:sz="4" w:space="0" w:color="000000"/>
+              <w:right w:val="single" w:sz="4" w:space="0" w:color="000000"/>
+              <w:top w:val="single" w:sz="4" w:space="0" w:color="000000"/>
+              <w:bottom w:val="single" w:sz="4" w:space="0" w:color="000000"/>
+            </w:tcBorders>
+          </w:tcPr>
+          <w:p>
+            <w:r>
+              <w:t>6 +/- asd</w:t>
+            </w:r>
+          </w:p>
+        </w:tc>
+        <w:tc>
+          <w:tcPr>
+            <w:tcW w:type="dxa" w:w="992"/>
+            <w:tcBorders>
+              <w:left w:val="single" w:sz="4" w:space="0" w:color="000000"/>
+              <w:right w:val="single" w:sz="4" w:space="0" w:color="000000"/>
+              <w:top w:val="single" w:sz="4" w:space="0" w:color="000000"/>
+              <w:bottom w:val="single" w:sz="4" w:space="0" w:color="000000"/>
+            </w:tcBorders>
+          </w:tcPr>
+          <w:p>
+            <w:r>
+              <w:t>N/m^2</w:t>
+            </w:r>
+          </w:p>
+        </w:tc>
+        <w:tc>
+          <w:tcPr>
+            <w:tcW w:type="dxa" w:w="3984"/>
+            <w:gridSpan w:val="3"/>
+            <w:tcBorders>
+              <w:left w:val="single" w:sz="4" w:space="0" w:color="000000"/>
+              <w:right w:val="single" w:sz="4" w:space="0" w:color="000000"/>
+              <w:top w:val="single" w:sz="4" w:space="0" w:color="000000"/>
+              <w:bottom w:val="single" w:sz="4" w:space="0" w:color="000000"/>
+            </w:tcBorders>
+          </w:tcPr>
+          <w:p>
+            <w:r>
+              <w:t>rolnika</w:t>
+            </w:r>
+          </w:p>
+        </w:tc>
+      </w:tr>
+      <w:tr>
+        <w:tc>
+          <w:tcPr>
+            <w:tcW w:type="dxa" w:w="474"/>
+            <w:tcBorders>
+              <w:left w:val="single" w:sz="4" w:space="0" w:color="000000"/>
+              <w:right w:val="single" w:sz="4" w:space="0" w:color="000000"/>
+              <w:top w:val="single" w:sz="4" w:space="0" w:color="000000"/>
+              <w:bottom w:val="single" w:sz="4" w:space="0" w:color="000000"/>
+            </w:tcBorders>
+          </w:tcPr>
+          <w:p>
+            <w:r>
+              <w:t>2</w:t>
+            </w:r>
+          </w:p>
+        </w:tc>
+        <w:tc>
+          <w:tcPr>
+            <w:tcW w:type="dxa" w:w="2269"/>
+            <w:tcBorders>
+              <w:left w:val="single" w:sz="4" w:space="0" w:color="000000"/>
+              <w:right w:val="single" w:sz="4" w:space="0" w:color="000000"/>
+              <w:top w:val="single" w:sz="4" w:space="0" w:color="000000"/>
+              <w:bottom w:val="single" w:sz="4" w:space="0" w:color="000000"/>
+            </w:tcBorders>
+          </w:tcPr>
+          <w:p>
+            <w:r>
+              <w:t>..</w:t>
+            </w:r>
+          </w:p>
+        </w:tc>
+        <w:tc>
+          <w:tcPr>
+            <w:tcW w:type="dxa" w:w="1701"/>
+            <w:tcBorders>
+              <w:left w:val="single" w:sz="4" w:space="0" w:color="000000"/>
+              <w:right w:val="single" w:sz="4" w:space="0" w:color="000000"/>
+              <w:top w:val="single" w:sz="4" w:space="0" w:color="000000"/>
+              <w:bottom w:val="single" w:sz="4" w:space="0" w:color="000000"/>
+            </w:tcBorders>
+          </w:tcPr>
+          <w:p>
+            <w:r>
+              <w:t>32a</w:t>
+            </w:r>
+          </w:p>
+        </w:tc>
+        <w:tc>
+          <w:tcPr>
+            <w:tcW w:type="dxa" w:w="1276"/>
+            <w:tcBorders>
+              <w:left w:val="single" w:sz="4" w:space="0" w:color="000000"/>
+              <w:right w:val="single" w:sz="4" w:space="0" w:color="000000"/>
+              <w:top w:val="single" w:sz="4" w:space="0" w:color="000000"/>
+              <w:bottom w:val="single" w:sz="4" w:space="0" w:color="000000"/>
+            </w:tcBorders>
+          </w:tcPr>
+          <w:p>
+            <w:r>
+              <w:t>4 +/- asd</w:t>
+            </w:r>
+          </w:p>
+        </w:tc>
+        <w:tc>
+          <w:tcPr>
+            <w:tcW w:type="dxa" w:w="992"/>
+            <w:tcBorders>
+              <w:left w:val="single" w:sz="4" w:space="0" w:color="000000"/>
+              <w:right w:val="single" w:sz="4" w:space="0" w:color="000000"/>
+              <w:top w:val="single" w:sz="4" w:space="0" w:color="000000"/>
+              <w:bottom w:val="single" w:sz="4" w:space="0" w:color="000000"/>
+            </w:tcBorders>
+          </w:tcPr>
+          <w:p>
+            <w:r>
+              <w:t>cm^3/g</w:t>
+            </w:r>
+          </w:p>
+        </w:tc>
+        <w:tc>
+          <w:tcPr>
+            <w:tcW w:type="dxa" w:w="3984"/>
+            <w:gridSpan w:val="3"/>
+            <w:tcBorders>
+              <w:left w:val="single" w:sz="4" w:space="0" w:color="000000"/>
+              <w:right w:val="single" w:sz="4" w:space="0" w:color="000000"/>
+              <w:top w:val="single" w:sz="4" w:space="0" w:color="000000"/>
+              <w:bottom w:val="single" w:sz="4" w:space="0" w:color="000000"/>
+            </w:tcBorders>
+          </w:tcPr>
+          <w:p>
+            <w:r>
+              <w:t>ministerstwa</w:t>
+            </w:r>
+          </w:p>
+        </w:tc>
+      </w:tr>
+      <w:tr>
+        <w:tc>
+          <w:tcPr>
+            <w:tcW w:type="dxa" w:w="474"/>
+            <w:tcBorders>
+              <w:left w:val="single" w:sz="4" w:space="0" w:color="000000"/>
+              <w:right w:val="single" w:sz="4" w:space="0" w:color="000000"/>
+              <w:top w:val="single" w:sz="4" w:space="0" w:color="000000"/>
+              <w:bottom w:val="single" w:sz="4" w:space="0" w:color="000000"/>
+            </w:tcBorders>
+          </w:tcPr>
+          <w:p>
+            <w:r>
+              <w:t>3</w:t>
+            </w:r>
+          </w:p>
+        </w:tc>
+        <w:tc>
+          <w:tcPr>
+            <w:tcW w:type="dxa" w:w="2269"/>
+            <w:tcBorders>
+              <w:left w:val="single" w:sz="4" w:space="0" w:color="000000"/>
+              <w:right w:val="single" w:sz="4" w:space="0" w:color="000000"/>
+              <w:top w:val="single" w:sz="4" w:space="0" w:color="000000"/>
+              <w:bottom w:val="single" w:sz="4" w:space="0" w:color="000000"/>
+            </w:tcBorders>
+          </w:tcPr>
+          <w:p>
+            <w:r>
+              <w:t>..</w:t>
+            </w:r>
+          </w:p>
+        </w:tc>
+        <w:tc>
+          <w:tcPr>
+            <w:tcW w:type="dxa" w:w="1701"/>
+            <w:tcBorders>
+              <w:left w:val="single" w:sz="4" w:space="0" w:color="000000"/>
+              <w:right w:val="single" w:sz="4" w:space="0" w:color="000000"/>
+              <w:top w:val="single" w:sz="4" w:space="0" w:color="000000"/>
+              <w:bottom w:val="single" w:sz="4" w:space="0" w:color="000000"/>
+            </w:tcBorders>
+          </w:tcPr>
+          <w:p>
+            <w:r>
+              <w:t>7yumfrec</w:t>
+            </w:r>
+          </w:p>
+        </w:tc>
+        <w:tc>
+          <w:tcPr>
+            <w:tcW w:type="dxa" w:w="1276"/>
+            <w:tcBorders>
+              <w:left w:val="single" w:sz="4" w:space="0" w:color="000000"/>
+              <w:right w:val="single" w:sz="4" w:space="0" w:color="000000"/>
+              <w:top w:val="single" w:sz="4" w:space="0" w:color="000000"/>
+              <w:bottom w:val="single" w:sz="4" w:space="0" w:color="000000"/>
+            </w:tcBorders>
+          </w:tcPr>
+          <w:p>
+            <w:r>
+              <w:t>15 +/- 0.003</w:t>
+            </w:r>
+          </w:p>
+        </w:tc>
+        <w:tc>
+          <w:tcPr>
+            <w:tcW w:type="dxa" w:w="992"/>
+            <w:tcBorders>
+              <w:left w:val="single" w:sz="4" w:space="0" w:color="000000"/>
+              <w:right w:val="single" w:sz="4" w:space="0" w:color="000000"/>
+              <w:top w:val="single" w:sz="4" w:space="0" w:color="000000"/>
+              <w:bottom w:val="single" w:sz="4" w:space="0" w:color="000000"/>
+            </w:tcBorders>
+          </w:tcPr>
+          <w:p>
+            <w:r>
+              <w:t>A/s</w:t>
+            </w:r>
+          </w:p>
+        </w:tc>
+        <w:tc>
+          <w:tcPr>
+            <w:tcW w:type="dxa" w:w="3984"/>
+            <w:gridSpan w:val="3"/>
+            <w:tcBorders>
+              <w:left w:val="single" w:sz="4" w:space="0" w:color="000000"/>
+              <w:right w:val="single" w:sz="4" w:space="0" w:color="000000"/>
+              <w:top w:val="single" w:sz="4" w:space="0" w:color="000000"/>
+              <w:bottom w:val="single" w:sz="4" w:space="0" w:color="000000"/>
+            </w:tcBorders>
+          </w:tcPr>
+          <w:p>
+            <w:r>
+              <w:t>szkoły gastro</w:t>
+            </w:r>
+          </w:p>
+        </w:tc>
+      </w:tr>
+    </w:tbl>
+    <w:p>
+      <w:pPr>
+        <w:tabs>
+          <w:tab w:val="left" w:pos="1020"/>
+        </w:tabs>
+        <w:spacing w:before="120"/>
+        <w:ind w:left="-358" w:right="-720" w:hanging="493"/>
+        <w:jc w:val="both"/>
+        <w:rPr>
+          <w:color w:val="000000"/>
+          <w:sz w:val="18"/>
+          <w:szCs w:val="18"/>
+        </w:rPr>
+      </w:pPr>
+      <w:r>
+        <w:rPr>
+          <w:color w:val="000000"/>
+          <w:sz w:val="18"/>
+          <w:szCs w:val="18"/>
+        </w:rPr>
+        <w:tab/>
+      </w:r>
+      <w:r>
+        <w:rPr>
+          <w:color w:val="000000"/>
+          <w:sz w:val="18"/>
+          <w:szCs w:val="18"/>
+        </w:rPr>
+        <w:tab/>
+      </w:r>
+    </w:p>
+    <w:tbl>
+      <w:tblPr>
+        <w:tblW w:w="10696" w:type="dxa"/>
+        <w:tblInd w:w="-837" w:type="dxa"/>
+        <w:tblLayout w:type="fixed"/>
+        <w:tblCellMar>
+          <w:left w:w="70" w:type="dxa"/>
+          <w:right w:w="70" w:type="dxa"/>
+        </w:tblCellMar>
+        <w:tblLook w:val="0000" w:firstRow="0" w:lastRow="0" w:firstColumn="0" w:lastColumn="0" w:noHBand="0" w:noVBand="0"/>
+      </w:tblPr>
+      <w:tblGrid>
+        <w:gridCol w:w="474"/>
+        <w:gridCol w:w="2269"/>
+        <w:gridCol w:w="1701"/>
+        <w:gridCol w:w="2268"/>
+        <w:gridCol w:w="3984"/>
+      </w:tblGrid>
+      <w:tr>
+        <w:trPr>
+          <w:cantSplit/>
+          <w:trHeight w:val="314"/>
+        </w:trPr>
+        <w:tc>
+          <w:tcPr>
+            <w:tcW w:w="474" w:type="dxa"/>
+            <w:tcBorders>
+              <w:top w:val="single" w:sz="4" w:space="0" w:color="000000"/>
+              <w:left w:val="single" w:sz="4" w:space="0" w:color="000000"/>
+              <w:bottom w:val="single" w:sz="4" w:space="0" w:color="000000"/>
+            </w:tcBorders>
+            <w:vAlign w:val="center"/>
+          </w:tcPr>
+          <w:p>
+            <w:pPr>
+              <w:spacing w:before="40" w:after="40"/>
+              <w:jc w:val="center"/>
+              <w:rPr>
+                <w:b/>
+                <w:sz w:val="18"/>
+                <w:szCs w:val="18"/>
+              </w:rPr>
+            </w:pPr>
+            <w:r>
+              <w:rPr>
+                <w:b/>
+                <w:sz w:val="18"/>
+                <w:szCs w:val="18"/>
+              </w:rPr>
+              <w:t>…</w:t>
+            </w:r>
+          </w:p>
+        </w:tc>
+        <w:tc>
+          <w:tcPr>
+            <w:tcW w:w="10222" w:type="dxa"/>
+            <w:gridSpan w:val="4"/>
+            <w:tcBorders>
+              <w:top w:val="single" w:sz="4" w:space="0" w:color="000000"/>
+              <w:left w:val="single" w:sz="4" w:space="0" w:color="000000"/>
+              <w:bottom w:val="single" w:sz="4" w:space="0" w:color="000000"/>
+              <w:right w:val="single" w:sz="4" w:space="0" w:color="000000"/>
+            </w:tcBorders>
+            <w:vAlign w:val="center"/>
+          </w:tcPr>
+          <w:p>
+            <w:pPr>
+              <w:spacing w:before="40" w:after="40"/>
+            </w:pPr>
+            <w:r>
+              <w:rPr>
+                <w:b/>
+                <w:sz w:val="18"/>
+                <w:szCs w:val="18"/>
+              </w:rPr>
+              <w:t>Badania sensoryczne, organoleptyczne</w:t>
+            </w:r>
+            <w:r>
+              <w:rPr>
+                <w:b/>
+                <w:sz w:val="18"/>
+                <w:szCs w:val="18"/>
+                <w:vertAlign w:val="superscript"/>
+              </w:rPr>
+              <w:t xml:space="preserve">1 </w:t>
+            </w:r>
+            <w:r>
+              <w:rPr>
+                <w:b/>
+                <w:sz w:val="18"/>
+                <w:szCs w:val="18"/>
+              </w:rPr>
+              <w:t>(*, A,N)</w:t>
+            </w:r>
+            <w:r>
+              <w:rPr>
+                <w:b/>
+                <w:sz w:val="18"/>
+                <w:szCs w:val="18"/>
+                <w:vertAlign w:val="superscript"/>
+              </w:rPr>
+              <w:t xml:space="preserve"> 1 </w:t>
             </w:r>
           </w:p>
         </w:tc>
@@ -1967,7 +2519,41 @@
         </w:trPr>
         <w:tc>
           <w:tcPr>
-            <w:tcW w:w="474" w:type="dxa"/>
+            <w:tcW w:w="2743" w:type="dxa"/>
+            <w:gridSpan w:val="2"/>
+            <w:tcBorders>
+              <w:top w:val="single" w:sz="4" w:space="0" w:color="000000"/>
+              <w:left w:val="single" w:sz="4" w:space="0" w:color="000000"/>
+              <w:bottom w:val="single" w:sz="4" w:space="0" w:color="000000"/>
+            </w:tcBorders>
+            <w:vAlign w:val="center"/>
+          </w:tcPr>
+          <w:p>
+            <w:pPr>
+              <w:spacing w:before="40" w:after="40"/>
+              <w:rPr>
+                <w:b/>
+                <w:bCs/>
+                <w:spacing w:val="2"/>
+                <w:sz w:val="18"/>
+                <w:szCs w:val="18"/>
+              </w:rPr>
+            </w:pPr>
+            <w:r>
+              <w:rPr>
+                <w:b/>
+                <w:bCs/>
+                <w:spacing w:val="2"/>
+                <w:sz w:val="18"/>
+                <w:szCs w:val="18"/>
+              </w:rPr>
+              <w:t>Badana cecha – jw.</w:t>
+            </w:r>
+          </w:p>
+        </w:tc>
+        <w:tc>
+          <w:tcPr>
+            <w:tcW w:w="1701" w:type="dxa"/>
             <w:tcBorders>
               <w:top w:val="single" w:sz="4" w:space="0" w:color="000000"/>
               <w:left w:val="single" w:sz="4" w:space="0" w:color="000000"/>
@@ -1980,46 +2566,32 @@
               <w:spacing w:before="40" w:after="40"/>
               <w:jc w:val="center"/>
               <w:rPr>
-                <w:color w:val="000000"/>
+                <w:b/>
                 <w:sz w:val="18"/>
                 <w:szCs w:val="18"/>
               </w:rPr>
             </w:pPr>
             <w:r>
               <w:rPr>
-                <w:color w:val="000000"/>
+                <w:b/>
                 <w:sz w:val="18"/>
                 <w:szCs w:val="18"/>
               </w:rPr>
-              <w:t>…</w:t>
-            </w:r>
-          </w:p>
-        </w:tc>
-        <w:tc>
-          <w:tcPr>
-            <w:tcW w:w="2269" w:type="dxa"/>
-            <w:tcBorders>
-              <w:top w:val="single" w:sz="4" w:space="0" w:color="000000"/>
-              <w:left w:val="single" w:sz="4" w:space="0" w:color="000000"/>
-              <w:bottom w:val="single" w:sz="4" w:space="0" w:color="000000"/>
-            </w:tcBorders>
-            <w:vAlign w:val="center"/>
-          </w:tcPr>
-          <w:p>
-            <w:pPr>
-              <w:snapToGrid w:val="0"/>
-              <w:spacing w:before="40" w:after="40"/>
-              <w:rPr>
-                <w:color w:val="000000"/>
+              <w:t>Dokument odniesienia</w:t>
+            </w:r>
+            <w:r>
+              <w:rPr>
+                <w:b/>
                 <w:sz w:val="18"/>
                 <w:szCs w:val="18"/>
               </w:rPr>
-            </w:pPr>
-          </w:p>
-        </w:tc>
-        <w:tc>
-          <w:tcPr>
-            <w:tcW w:w="1701" w:type="dxa"/>
+              <w:t xml:space="preserve"> </w:t>
+            </w:r>
+          </w:p>
+        </w:tc>
+        <w:tc>
+          <w:tcPr>
+            <w:tcW w:w="2268" w:type="dxa"/>
             <w:tcBorders>
               <w:top w:val="single" w:sz="4" w:space="0" w:color="000000"/>
               <w:left w:val="single" w:sz="4" w:space="0" w:color="000000"/>
@@ -2029,86 +2601,64 @@
           </w:tcPr>
           <w:p>
             <w:pPr>
-              <w:snapToGrid w:val="0"/>
               <w:spacing w:before="40" w:after="40"/>
               <w:jc w:val="center"/>
               <w:rPr>
-                <w:color w:val="000000"/>
+                <w:b/>
+                <w:bCs/>
+                <w:spacing w:val="-2"/>
                 <w:sz w:val="18"/>
                 <w:szCs w:val="18"/>
               </w:rPr>
             </w:pPr>
-          </w:p>
-        </w:tc>
-        <w:tc>
-          <w:tcPr>
-            <w:tcW w:w="1276" w:type="dxa"/>
-            <w:tcBorders>
-              <w:top w:val="single" w:sz="4" w:space="0" w:color="000000"/>
-              <w:left w:val="single" w:sz="4" w:space="0" w:color="000000"/>
-              <w:bottom w:val="single" w:sz="4" w:space="0" w:color="000000"/>
+            <w:r>
+              <w:rPr>
+                <w:b/>
+                <w:bCs/>
+                <w:sz w:val="18"/>
+                <w:szCs w:val="18"/>
+              </w:rPr>
+              <w:t>Wynik</w:t>
+            </w:r>
+          </w:p>
+        </w:tc>
+        <w:tc>
+          <w:tcPr>
+            <w:tcW w:w="3984" w:type="dxa"/>
+            <w:tcBorders>
+              <w:top w:val="single" w:sz="4" w:space="0" w:color="000000"/>
+              <w:left w:val="single" w:sz="4" w:space="0" w:color="000000"/>
+              <w:bottom w:val="single" w:sz="4" w:space="0" w:color="000000"/>
+              <w:right w:val="single" w:sz="4" w:space="0" w:color="000000"/>
             </w:tcBorders>
             <w:vAlign w:val="center"/>
           </w:tcPr>
           <w:p>
             <w:pPr>
-              <w:snapToGrid w:val="0"/>
               <w:spacing w:before="40" w:after="40"/>
               <w:jc w:val="center"/>
-              <w:rPr>
-                <w:color w:val="000000"/>
+            </w:pPr>
+            <w:r>
+              <w:rPr>
+                <w:b/>
+                <w:bCs/>
+                <w:spacing w:val="-2"/>
                 <w:sz w:val="18"/>
                 <w:szCs w:val="18"/>
               </w:rPr>
-            </w:pPr>
-          </w:p>
-        </w:tc>
-        <w:tc>
-          <w:tcPr>
-            <w:tcW w:w="992" w:type="dxa"/>
-            <w:tcBorders>
-              <w:top w:val="single" w:sz="4" w:space="0" w:color="000000"/>
-              <w:left w:val="single" w:sz="4" w:space="0" w:color="000000"/>
-              <w:bottom w:val="single" w:sz="4" w:space="0" w:color="000000"/>
-            </w:tcBorders>
-            <w:vAlign w:val="center"/>
-          </w:tcPr>
-          <w:p>
-            <w:pPr>
-              <w:snapToGrid w:val="0"/>
-              <w:spacing w:before="40" w:after="40"/>
-              <w:jc w:val="center"/>
-              <w:rPr>
-                <w:color w:val="000000"/>
+              <w:t xml:space="preserve">Wymagania wg </w:t>
+            </w:r>
+            <w:r>
+              <w:rPr>
+                <w:b/>
+                <w:bCs/>
+                <w:spacing w:val="-2"/>
                 <w:sz w:val="18"/>
                 <w:szCs w:val="18"/>
-              </w:rPr>
-            </w:pPr>
-          </w:p>
-        </w:tc>
-        <w:tc>
-          <w:tcPr>
-            <w:tcW w:w="3984" w:type="dxa"/>
-            <w:gridSpan w:val="3"/>
-            <w:tcBorders>
-              <w:top w:val="single" w:sz="4" w:space="0" w:color="000000"/>
-              <w:left w:val="single" w:sz="4" w:space="0" w:color="000000"/>
-              <w:bottom w:val="single" w:sz="4" w:space="0" w:color="000000"/>
-              <w:right w:val="single" w:sz="4" w:space="0" w:color="000000"/>
-            </w:tcBorders>
-            <w:vAlign w:val="center"/>
-          </w:tcPr>
-          <w:p>
-            <w:pPr>
-              <w:snapToGrid w:val="0"/>
-              <w:spacing w:before="40" w:after="40"/>
-              <w:jc w:val="center"/>
-              <w:rPr>
-                <w:color w:val="000000"/>
-                <w:sz w:val="18"/>
-                <w:szCs w:val="18"/>
-              </w:rPr>
-            </w:pPr>
+                <w:vertAlign w:val="superscript"/>
+              </w:rPr>
+              <w:t>1</w:t>
+            </w:r>
           </w:p>
         </w:tc>
       </w:tr>
@@ -2119,246 +2669,6 @@
         </w:trPr>
         <w:tc>
           <w:tcPr>
-            <w:tcW w:w="474" w:type="dxa"/>
-            <w:tcBorders>
-              <w:top w:val="single" w:sz="4" w:space="0" w:color="000000"/>
-              <w:left w:val="single" w:sz="4" w:space="0" w:color="000000"/>
-              <w:bottom w:val="single" w:sz="4" w:space="0" w:color="000000"/>
-            </w:tcBorders>
-            <w:vAlign w:val="center"/>
-          </w:tcPr>
-          <w:p>
-            <w:pPr>
-              <w:spacing w:before="40" w:after="40"/>
-              <w:jc w:val="center"/>
-              <w:rPr>
-                <w:b/>
-                <w:sz w:val="18"/>
-                <w:szCs w:val="18"/>
-              </w:rPr>
-            </w:pPr>
-            <w:r>
-              <w:rPr>
-                <w:b/>
-                <w:sz w:val="18"/>
-                <w:szCs w:val="18"/>
-              </w:rPr>
-              <w:t>…</w:t>
-            </w:r>
-          </w:p>
-        </w:tc>
-        <w:tc>
-          <w:tcPr>
-            <w:tcW w:w="10222" w:type="dxa"/>
-            <w:gridSpan w:val="7"/>
-            <w:tcBorders>
-              <w:top w:val="single" w:sz="4" w:space="0" w:color="000000"/>
-              <w:left w:val="single" w:sz="4" w:space="0" w:color="000000"/>
-              <w:bottom w:val="single" w:sz="4" w:space="0" w:color="000000"/>
-              <w:right w:val="single" w:sz="4" w:space="0" w:color="000000"/>
-            </w:tcBorders>
-            <w:vAlign w:val="center"/>
-          </w:tcPr>
-          <w:p>
-            <w:pPr>
-              <w:spacing w:before="40" w:after="40"/>
-            </w:pPr>
-            <w:r>
-              <w:rPr>
-                <w:b/>
-                <w:sz w:val="18"/>
-                <w:szCs w:val="18"/>
-              </w:rPr>
-              <w:t>Badania sensoryczne, organoleptyczne</w:t>
-            </w:r>
-            <w:r>
-              <w:rPr>
-                <w:b/>
-                <w:sz w:val="18"/>
-                <w:szCs w:val="18"/>
-                <w:vertAlign w:val="superscript"/>
-              </w:rPr>
-              <w:t xml:space="preserve">1 </w:t>
-            </w:r>
-            <w:r>
-              <w:rPr>
-                <w:b/>
-                <w:sz w:val="18"/>
-                <w:szCs w:val="18"/>
-              </w:rPr>
-              <w:t>(*, A,N)</w:t>
-            </w:r>
-            <w:r>
-              <w:rPr>
-                <w:b/>
-                <w:sz w:val="18"/>
-                <w:szCs w:val="18"/>
-                <w:vertAlign w:val="superscript"/>
-              </w:rPr>
-              <w:t xml:space="preserve"> 1 </w:t>
-            </w:r>
-          </w:p>
-        </w:tc>
-      </w:tr>
-      <w:tr>
-        <w:trPr>
-          <w:cantSplit/>
-          <w:trHeight w:val="314"/>
-        </w:trPr>
-        <w:tc>
-          <w:tcPr>
-            <w:tcW w:w="2743" w:type="dxa"/>
-            <w:gridSpan w:val="2"/>
-            <w:tcBorders>
-              <w:top w:val="single" w:sz="4" w:space="0" w:color="000000"/>
-              <w:left w:val="single" w:sz="4" w:space="0" w:color="000000"/>
-              <w:bottom w:val="single" w:sz="4" w:space="0" w:color="000000"/>
-            </w:tcBorders>
-            <w:vAlign w:val="center"/>
-          </w:tcPr>
-          <w:p>
-            <w:pPr>
-              <w:spacing w:before="40" w:after="40"/>
-              <w:rPr>
-                <w:b/>
-                <w:bCs/>
-                <w:spacing w:val="2"/>
-                <w:sz w:val="18"/>
-                <w:szCs w:val="18"/>
-              </w:rPr>
-            </w:pPr>
-            <w:r>
-              <w:rPr>
-                <w:b/>
-                <w:bCs/>
-                <w:spacing w:val="2"/>
-                <w:sz w:val="18"/>
-                <w:szCs w:val="18"/>
-              </w:rPr>
-              <w:t>Badana cecha – jw.</w:t>
-            </w:r>
-          </w:p>
-        </w:tc>
-        <w:tc>
-          <w:tcPr>
-            <w:tcW w:w="1701" w:type="dxa"/>
-            <w:tcBorders>
-              <w:top w:val="single" w:sz="4" w:space="0" w:color="000000"/>
-              <w:left w:val="single" w:sz="4" w:space="0" w:color="000000"/>
-              <w:bottom w:val="single" w:sz="4" w:space="0" w:color="000000"/>
-            </w:tcBorders>
-            <w:vAlign w:val="center"/>
-          </w:tcPr>
-          <w:p>
-            <w:pPr>
-              <w:spacing w:before="40" w:after="40"/>
-              <w:jc w:val="center"/>
-              <w:rPr>
-                <w:b/>
-                <w:sz w:val="18"/>
-                <w:szCs w:val="18"/>
-              </w:rPr>
-            </w:pPr>
-            <w:r>
-              <w:rPr>
-                <w:b/>
-                <w:sz w:val="18"/>
-                <w:szCs w:val="18"/>
-              </w:rPr>
-              <w:t>Dokument odniesienia</w:t>
-            </w:r>
-            <w:r>
-              <w:rPr>
-                <w:b/>
-                <w:sz w:val="18"/>
-                <w:szCs w:val="18"/>
-              </w:rPr>
-              <w:t xml:space="preserve"> </w:t>
-            </w:r>
-          </w:p>
-        </w:tc>
-        <w:tc>
-          <w:tcPr>
-            <w:tcW w:w="2268" w:type="dxa"/>
-            <w:gridSpan w:val="2"/>
-            <w:tcBorders>
-              <w:top w:val="single" w:sz="4" w:space="0" w:color="000000"/>
-              <w:left w:val="single" w:sz="4" w:space="0" w:color="000000"/>
-              <w:bottom w:val="single" w:sz="4" w:space="0" w:color="000000"/>
-            </w:tcBorders>
-            <w:vAlign w:val="center"/>
-          </w:tcPr>
-          <w:p>
-            <w:pPr>
-              <w:spacing w:before="40" w:after="40"/>
-              <w:jc w:val="center"/>
-              <w:rPr>
-                <w:b/>
-                <w:bCs/>
-                <w:spacing w:val="-2"/>
-                <w:sz w:val="18"/>
-                <w:szCs w:val="18"/>
-              </w:rPr>
-            </w:pPr>
-            <w:r>
-              <w:rPr>
-                <w:b/>
-                <w:bCs/>
-                <w:sz w:val="18"/>
-                <w:szCs w:val="18"/>
-              </w:rPr>
-              <w:t>Wynik</w:t>
-            </w:r>
-          </w:p>
-        </w:tc>
-        <w:tc>
-          <w:tcPr>
-            <w:tcW w:w="3984" w:type="dxa"/>
-            <w:gridSpan w:val="3"/>
-            <w:tcBorders>
-              <w:top w:val="single" w:sz="4" w:space="0" w:color="000000"/>
-              <w:left w:val="single" w:sz="4" w:space="0" w:color="000000"/>
-              <w:bottom w:val="single" w:sz="4" w:space="0" w:color="000000"/>
-              <w:right w:val="single" w:sz="4" w:space="0" w:color="000000"/>
-            </w:tcBorders>
-            <w:vAlign w:val="center"/>
-          </w:tcPr>
-          <w:p>
-            <w:pPr>
-              <w:spacing w:before="40" w:after="40"/>
-              <w:jc w:val="center"/>
-            </w:pPr>
-            <w:r>
-              <w:rPr>
-                <w:b/>
-                <w:bCs/>
-                <w:spacing w:val="-2"/>
-                <w:sz w:val="18"/>
-                <w:szCs w:val="18"/>
-              </w:rPr>
-              <w:t xml:space="preserve">Wymagania wg </w:t>
-            </w:r>
-            <w:r>
-              <w:rPr>
-                <w:b/>
-                <w:bCs/>
-                <w:spacing w:val="-2"/>
-                <w:sz w:val="18"/>
-                <w:szCs w:val="18"/>
-                <w:vertAlign w:val="superscript"/>
-              </w:rPr>
-              <w:t>1</w:t>
-            </w:r>
-          </w:p>
-        </w:tc>
-      </w:tr>
-      <w:tr>
-        <w:trPr>
-          <w:cantSplit/>
-          <w:trHeight w:val="314"/>
-        </w:trPr>
-        <w:tc>
-          <w:tcPr>
             <w:tcW w:w="2743" w:type="dxa"/>
             <w:gridSpan w:val="2"/>
             <w:tcBorders>
@@ -2406,7 +2716,6 @@
         <w:tc>
           <w:tcPr>
             <w:tcW w:w="2268" w:type="dxa"/>
-            <w:gridSpan w:val="2"/>
             <w:tcBorders>
               <w:top w:val="single" w:sz="4" w:space="0" w:color="000000"/>
               <w:left w:val="single" w:sz="4" w:space="0" w:color="000000"/>
@@ -2430,7 +2739,6 @@
         <w:tc>
           <w:tcPr>
             <w:tcW w:w="3984" w:type="dxa"/>
-            <w:gridSpan w:val="3"/>
             <w:tcBorders>
               <w:top w:val="single" w:sz="4" w:space="0" w:color="000000"/>
               <w:left w:val="single" w:sz="4" w:space="0" w:color="000000"/>
@@ -2454,6 +2762,18 @@
         </w:tc>
       </w:tr>
     </w:tbl>
+    <w:p>
+      <w:pPr>
+        <w:spacing w:before="120"/>
+        <w:ind w:right="-720"/>
+        <w:jc w:val="both"/>
+        <w:rPr>
+          <w:color w:val="000000"/>
+          <w:sz w:val="18"/>
+          <w:szCs w:val="18"/>
+        </w:rPr>
+      </w:pPr>
+    </w:p>
     <w:p>
       <w:pPr>
         <w:spacing w:before="120"/>
@@ -2946,6 +3266,7 @@
           <w:sz w:val="18"/>
           <w:szCs w:val="18"/>
         </w:rPr>
+        <w:lastRenderedPageBreak/>
         <w:t xml:space="preserve"> a/a</w:t>
       </w:r>
     </w:p>
@@ -3329,7 +3650,7 @@
                 <v:path o:extrusionok="f" gradientshapeok="t" o:connecttype="rect"/>
                 <o:lock v:ext="edit" aspectratio="t"/>
               </v:shapetype>
-              <v:shape id="Obraz 2" o:spid="_x0000_i1025" type="#_x0000_t75" style="width:66pt;height:59.4pt;visibility:visible" filled="t">
+              <v:shape id="Obraz 2" o:spid="_x0000_i1025" type="#_x0000_t75" style="width:66pt;height:59.25pt;visibility:visible" filled="t">
                 <v:imagedata r:id="rId1" o:title=""/>
               </v:shape>
             </w:pict>
@@ -3720,7 +4041,7 @@
                 <v:path o:extrusionok="f" gradientshapeok="t" o:connecttype="rect"/>
                 <o:lock v:ext="edit" aspectratio="t"/>
               </v:shapetype>
-              <v:shape id="Obraz 1" o:spid="_x0000_i1026" type="#_x0000_t75" style="width:66pt;height:59.4pt;visibility:visible" filled="t">
+              <v:shape id="Obraz 1" o:spid="_x0000_i1026" type="#_x0000_t75" style="width:66pt;height:59.25pt;visibility:visible" filled="t">
                 <v:imagedata r:id="rId1" o:title=""/>
               </v:shape>
             </w:pict>

</xml_diff>

<commit_message>
seperation between numerical and char result
</commit_message>
<xml_diff>
--- a/generated_reports/report.docx
+++ b/generated_reports/report.docx
@@ -995,7 +995,7 @@
           </w:tcPr>
           <w:p>
             <w:r>
-              <w:t>Bez zastrze�e�</w:t>
+              <w:t>Bez zastrzeżeń</w:t>
             </w:r>
           </w:p>
         </w:tc>
@@ -1352,6 +1352,138 @@
           <w:p>
             <w:r>
               <w:t>3</w:t>
+            </w:r>
+          </w:p>
+        </w:tc>
+      </w:tr>
+      <w:tr>
+        <w:tc>
+          <w:tcPr>
+            <w:tcW w:type="dxa" w:w="2729"/>
+            <w:tcBorders>
+              <w:left w:val="single" w:sz="4" w:space="0" w:color="000000"/>
+              <w:right w:val="single" w:sz="4" w:space="0" w:color="000000"/>
+              <w:top w:val="single" w:sz="4" w:space="0" w:color="000000"/>
+              <w:bottom w:val="single" w:sz="4" w:space="0" w:color="000000"/>
+            </w:tcBorders>
+          </w:tcPr>
+          <w:p>
+            <w:r>
+              <w:t>2021-05-12</w:t>
+            </w:r>
+          </w:p>
+        </w:tc>
+        <w:tc>
+          <w:tcPr>
+            <w:tcW w:type="dxa" w:w="2729"/>
+            <w:tcBorders>
+              <w:left w:val="single" w:sz="4" w:space="0" w:color="000000"/>
+              <w:right w:val="single" w:sz="4" w:space="0" w:color="000000"/>
+              <w:top w:val="single" w:sz="4" w:space="0" w:color="000000"/>
+              <w:bottom w:val="single" w:sz="4" w:space="0" w:color="000000"/>
+            </w:tcBorders>
+          </w:tcPr>
+          <w:p>
+            <w:r>
+              <w:t>4</w:t>
+            </w:r>
+          </w:p>
+        </w:tc>
+        <w:tc>
+          <w:tcPr>
+            <w:tcW w:type="dxa" w:w="2729"/>
+            <w:tcBorders>
+              <w:left w:val="single" w:sz="4" w:space="0" w:color="000000"/>
+              <w:right w:val="single" w:sz="4" w:space="0" w:color="000000"/>
+              <w:top w:val="single" w:sz="4" w:space="0" w:color="000000"/>
+              <w:bottom w:val="single" w:sz="4" w:space="0" w:color="000000"/>
+            </w:tcBorders>
+          </w:tcPr>
+          <w:p>
+            <w:r>
+              <w:t>2021-05-14</w:t>
+            </w:r>
+          </w:p>
+        </w:tc>
+        <w:tc>
+          <w:tcPr>
+            <w:tcW w:type="dxa" w:w="2455"/>
+            <w:tcBorders>
+              <w:left w:val="single" w:sz="4" w:space="0" w:color="000000"/>
+              <w:right w:val="single" w:sz="4" w:space="0" w:color="000000"/>
+              <w:top w:val="single" w:sz="4" w:space="0" w:color="000000"/>
+              <w:bottom w:val="single" w:sz="4" w:space="0" w:color="000000"/>
+            </w:tcBorders>
+          </w:tcPr>
+          <w:p>
+            <w:r>
+              <w:t>4</w:t>
+            </w:r>
+          </w:p>
+        </w:tc>
+      </w:tr>
+      <w:tr>
+        <w:tc>
+          <w:tcPr>
+            <w:tcW w:type="dxa" w:w="2729"/>
+            <w:tcBorders>
+              <w:left w:val="single" w:sz="4" w:space="0" w:color="000000"/>
+              <w:right w:val="single" w:sz="4" w:space="0" w:color="000000"/>
+              <w:top w:val="single" w:sz="4" w:space="0" w:color="000000"/>
+              <w:bottom w:val="single" w:sz="4" w:space="0" w:color="000000"/>
+            </w:tcBorders>
+          </w:tcPr>
+          <w:p>
+            <w:r>
+              <w:t>2021-05-12</w:t>
+            </w:r>
+          </w:p>
+        </w:tc>
+        <w:tc>
+          <w:tcPr>
+            <w:tcW w:type="dxa" w:w="2729"/>
+            <w:tcBorders>
+              <w:left w:val="single" w:sz="4" w:space="0" w:color="000000"/>
+              <w:right w:val="single" w:sz="4" w:space="0" w:color="000000"/>
+              <w:top w:val="single" w:sz="4" w:space="0" w:color="000000"/>
+              <w:bottom w:val="single" w:sz="4" w:space="0" w:color="000000"/>
+            </w:tcBorders>
+          </w:tcPr>
+          <w:p>
+            <w:r>
+              <w:t>5</w:t>
+            </w:r>
+          </w:p>
+        </w:tc>
+        <w:tc>
+          <w:tcPr>
+            <w:tcW w:type="dxa" w:w="2729"/>
+            <w:tcBorders>
+              <w:left w:val="single" w:sz="4" w:space="0" w:color="000000"/>
+              <w:right w:val="single" w:sz="4" w:space="0" w:color="000000"/>
+              <w:top w:val="single" w:sz="4" w:space="0" w:color="000000"/>
+              <w:bottom w:val="single" w:sz="4" w:space="0" w:color="000000"/>
+            </w:tcBorders>
+          </w:tcPr>
+          <w:p>
+            <w:r>
+              <w:t>2021-05-14</w:t>
+            </w:r>
+          </w:p>
+        </w:tc>
+        <w:tc>
+          <w:tcPr>
+            <w:tcW w:type="dxa" w:w="2455"/>
+            <w:tcBorders>
+              <w:left w:val="single" w:sz="4" w:space="0" w:color="000000"/>
+              <w:right w:val="single" w:sz="4" w:space="0" w:color="000000"/>
+              <w:top w:val="single" w:sz="4" w:space="0" w:color="000000"/>
+              <w:bottom w:val="single" w:sz="4" w:space="0" w:color="000000"/>
+            </w:tcBorders>
+          </w:tcPr>
+          <w:p>
+            <w:r>
+              <w:t>5</w:t>
             </w:r>
           </w:p>
         </w:tc>
@@ -2013,7 +2145,25 @@
                 <w:sz w:val="16"/>
                 <w:szCs w:val="16"/>
               </w:rPr>
-              <w:t>w sprawie kontroli zgodności z Prawodawstwem UE w odniesieniu do Rozp. Parlamentu Europejskiego</w:t>
+              <w:t xml:space="preserve">w sprawie kontroli zgodności z Prawodawstwem UE w odniesieniu do </w:t>
+            </w:r>
+            <w:proofErr w:type="spellStart"/>
+            <w:r>
+              <w:rPr>
+                <w:b/>
+                <w:sz w:val="16"/>
+                <w:szCs w:val="16"/>
+              </w:rPr>
+              <w:t>Rozp</w:t>
+            </w:r>
+            <w:proofErr w:type="spellEnd"/>
+            <w:r>
+              <w:rPr>
+                <w:b/>
+                <w:sz w:val="16"/>
+                <w:szCs w:val="16"/>
+              </w:rPr>
+              <w:t>. Parlamentu Europejskiego</w:t>
             </w:r>
             <w:r>
               <w:rPr>
@@ -2084,7 +2234,7 @@
           </w:tcPr>
           <w:p>
             <w:r>
-              <w:t>1</w:t>
+              <w:t>4</w:t>
             </w:r>
           </w:p>
         </w:tc>
@@ -2100,7 +2250,7 @@
           </w:tcPr>
           <w:p>
             <w:r>
-              <w:t>..</w:t>
+              <w:t>badanie 78ytf</w:t>
             </w:r>
           </w:p>
         </w:tc>
@@ -2116,7 +2266,7 @@
           </w:tcPr>
           <w:p>
             <w:r>
-              <w:t>wd4332</w:t>
+              <w:t>yfrf6kjdrd</w:t>
             </w:r>
           </w:p>
         </w:tc>
@@ -2132,7 +2282,7 @@
           </w:tcPr>
           <w:p>
             <w:r>
-              <w:t>f56gfd54 +/- f55gc4</w:t>
+              <w:t>65 +/- 67fr</w:t>
             </w:r>
           </w:p>
         </w:tc>
@@ -2148,7 +2298,7 @@
           </w:tcPr>
           <w:p>
             <w:r>
-              <w:t>cm3</w:t>
+              <w:t>A/s^2</w:t>
             </w:r>
           </w:p>
         </w:tc>
@@ -2165,7 +2315,7 @@
           </w:tcPr>
           <w:p>
             <w:r>
-              <w:t>3s3w4d</w:t>
+              <w:t>7yugfr</w:t>
             </w:r>
           </w:p>
         </w:tc>
@@ -2183,7 +2333,7 @@
           </w:tcPr>
           <w:p>
             <w:r>
-              <w:t>2</w:t>
+              <w:t>5</w:t>
             </w:r>
           </w:p>
         </w:tc>
@@ -2199,7 +2349,7 @@
           </w:tcPr>
           <w:p>
             <w:r>
-              <w:t>..</w:t>
+              <w:t>badanie 4tss</w:t>
             </w:r>
           </w:p>
         </w:tc>
@@ -2215,7 +2365,7 @@
           </w:tcPr>
           <w:p>
             <w:r>
-              <w:t>wsrd4332</w:t>
+              <w:t>yfrf6kjdrd</w:t>
             </w:r>
           </w:p>
         </w:tc>
@@ -2231,106 +2381,7 @@
           </w:tcPr>
           <w:p>
             <w:r>
-              <w:t>t56yfr +/- f55gc4</w:t>
-            </w:r>
-          </w:p>
-        </w:tc>
-        <w:tc>
-          <w:tcPr>
-            <w:tcW w:type="dxa" w:w="992"/>
-            <w:tcBorders>
-              <w:left w:val="single" w:sz="4" w:space="0" w:color="000000"/>
-              <w:right w:val="single" w:sz="4" w:space="0" w:color="000000"/>
-              <w:top w:val="single" w:sz="4" w:space="0" w:color="000000"/>
-              <w:bottom w:val="single" w:sz="4" w:space="0" w:color="000000"/>
-            </w:tcBorders>
-          </w:tcPr>
-          <w:p>
-            <w:r>
-              <w:t>cm3</w:t>
-            </w:r>
-          </w:p>
-        </w:tc>
-        <w:tc>
-          <w:tcPr>
-            <w:tcW w:type="dxa" w:w="3984"/>
-            <w:gridSpan w:val="3"/>
-            <w:tcBorders>
-              <w:left w:val="single" w:sz="4" w:space="0" w:color="000000"/>
-              <w:right w:val="single" w:sz="4" w:space="0" w:color="000000"/>
-              <w:top w:val="single" w:sz="4" w:space="0" w:color="000000"/>
-              <w:bottom w:val="single" w:sz="4" w:space="0" w:color="000000"/>
-            </w:tcBorders>
-          </w:tcPr>
-          <w:p>
-            <w:r>
-              <w:t>3s3w4d</w:t>
-            </w:r>
-          </w:p>
-        </w:tc>
-      </w:tr>
-      <w:tr>
-        <w:tc>
-          <w:tcPr>
-            <w:tcW w:type="dxa" w:w="474"/>
-            <w:tcBorders>
-              <w:left w:val="single" w:sz="4" w:space="0" w:color="000000"/>
-              <w:right w:val="single" w:sz="4" w:space="0" w:color="000000"/>
-              <w:top w:val="single" w:sz="4" w:space="0" w:color="000000"/>
-              <w:bottom w:val="single" w:sz="4" w:space="0" w:color="000000"/>
-            </w:tcBorders>
-          </w:tcPr>
-          <w:p>
-            <w:r>
-              <w:t>3</w:t>
-            </w:r>
-          </w:p>
-        </w:tc>
-        <w:tc>
-          <w:tcPr>
-            <w:tcW w:type="dxa" w:w="2269"/>
-            <w:tcBorders>
-              <w:left w:val="single" w:sz="4" w:space="0" w:color="000000"/>
-              <w:right w:val="single" w:sz="4" w:space="0" w:color="000000"/>
-              <w:top w:val="single" w:sz="4" w:space="0" w:color="000000"/>
-              <w:bottom w:val="single" w:sz="4" w:space="0" w:color="000000"/>
-            </w:tcBorders>
-          </w:tcPr>
-          <w:p>
-            <w:r>
-              <w:t>..</w:t>
-            </w:r>
-          </w:p>
-        </w:tc>
-        <w:tc>
-          <w:tcPr>
-            <w:tcW w:type="dxa" w:w="1701"/>
-            <w:tcBorders>
-              <w:left w:val="single" w:sz="4" w:space="0" w:color="000000"/>
-              <w:right w:val="single" w:sz="4" w:space="0" w:color="000000"/>
-              <w:top w:val="single" w:sz="4" w:space="0" w:color="000000"/>
-              <w:bottom w:val="single" w:sz="4" w:space="0" w:color="000000"/>
-            </w:tcBorders>
-          </w:tcPr>
-          <w:p>
-            <w:r>
-              <w:t>yfrf6kj</w:t>
-            </w:r>
-          </w:p>
-        </w:tc>
-        <w:tc>
-          <w:tcPr>
-            <w:tcW w:type="dxa" w:w="1276"/>
-            <w:tcBorders>
-              <w:left w:val="single" w:sz="4" w:space="0" w:color="000000"/>
-              <w:right w:val="single" w:sz="4" w:space="0" w:color="000000"/>
-              <w:top w:val="single" w:sz="4" w:space="0" w:color="000000"/>
-              <w:bottom w:val="single" w:sz="4" w:space="0" w:color="000000"/>
-            </w:tcBorders>
-          </w:tcPr>
-          <w:p>
-            <w:r>
-              <w:t>t67td +/- 67fr</w:t>
+              <w:t>65 +/- 67fr</w:t>
             </w:r>
           </w:p>
         </w:tc>
@@ -2412,8 +2463,8 @@
         <w:tblLook w:val="0000" w:firstRow="0" w:lastRow="0" w:firstColumn="0" w:lastColumn="0" w:noHBand="0" w:noVBand="0"/>
       </w:tblPr>
       <w:tblGrid>
-        <w:gridCol w:w="474"/>
-        <w:gridCol w:w="2269"/>
+        <w:gridCol w:w="481"/>
+        <w:gridCol w:w="2262"/>
         <w:gridCol w:w="1701"/>
         <w:gridCol w:w="2268"/>
         <w:gridCol w:w="3984"/>
@@ -2425,38 +2476,8 @@
         </w:trPr>
         <w:tc>
           <w:tcPr>
-            <w:tcW w:w="474" w:type="dxa"/>
-            <w:tcBorders>
-              <w:top w:val="single" w:sz="4" w:space="0" w:color="000000"/>
-              <w:left w:val="single" w:sz="4" w:space="0" w:color="000000"/>
-              <w:bottom w:val="single" w:sz="4" w:space="0" w:color="000000"/>
-            </w:tcBorders>
-            <w:vAlign w:val="center"/>
-          </w:tcPr>
-          <w:p>
-            <w:pPr>
-              <w:spacing w:before="40" w:after="40"/>
-              <w:jc w:val="center"/>
-              <w:rPr>
-                <w:b/>
-                <w:sz w:val="18"/>
-                <w:szCs w:val="18"/>
-              </w:rPr>
-            </w:pPr>
-            <w:r>
-              <w:rPr>
-                <w:b/>
-                <w:sz w:val="18"/>
-                <w:szCs w:val="18"/>
-              </w:rPr>
-              <w:t>…</w:t>
-            </w:r>
-          </w:p>
-        </w:tc>
-        <w:tc>
-          <w:tcPr>
-            <w:tcW w:w="10222" w:type="dxa"/>
-            <w:gridSpan w:val="4"/>
+            <w:tcW w:w="10696" w:type="dxa"/>
+            <w:gridSpan w:val="5"/>
             <w:tcBorders>
               <w:top w:val="single" w:sz="4" w:space="0" w:color="000000"/>
               <w:left w:val="single" w:sz="4" w:space="0" w:color="000000"/>
@@ -2513,8 +2534,40 @@
         </w:trPr>
         <w:tc>
           <w:tcPr>
-            <w:tcW w:w="2743" w:type="dxa"/>
-            <w:gridSpan w:val="2"/>
+            <w:tcW w:w="481" w:type="dxa"/>
+            <w:tcBorders>
+              <w:top w:val="single" w:sz="4" w:space="0" w:color="000000"/>
+              <w:left w:val="single" w:sz="4" w:space="0" w:color="000000"/>
+              <w:bottom w:val="single" w:sz="4" w:space="0" w:color="000000"/>
+            </w:tcBorders>
+            <w:vAlign w:val="center"/>
+          </w:tcPr>
+          <w:p>
+            <w:pPr>
+              <w:spacing w:before="40" w:after="40"/>
+              <w:rPr>
+                <w:b/>
+                <w:bCs/>
+                <w:spacing w:val="2"/>
+                <w:sz w:val="18"/>
+                <w:szCs w:val="18"/>
+              </w:rPr>
+            </w:pPr>
+            <w:r>
+              <w:rPr>
+                <w:b/>
+                <w:bCs/>
+                <w:spacing w:val="2"/>
+                <w:sz w:val="18"/>
+                <w:szCs w:val="18"/>
+              </w:rPr>
+              <w:t>Lp.</w:t>
+            </w:r>
+          </w:p>
+        </w:tc>
+        <w:tc>
+          <w:tcPr>
+            <w:tcW w:w="2262" w:type="dxa"/>
             <w:tcBorders>
               <w:top w:val="single" w:sz="4" w:space="0" w:color="000000"/>
               <w:left w:val="single" w:sz="4" w:space="0" w:color="000000"/>
@@ -2657,101 +2710,248 @@
         </w:tc>
       </w:tr>
       <w:tr>
-        <w:trPr>
-          <w:cantSplit/>
-          <w:trHeight w:val="314"/>
-        </w:trPr>
-        <w:tc>
-          <w:tcPr>
-            <w:tcW w:w="2743" w:type="dxa"/>
-            <w:gridSpan w:val="2"/>
-            <w:tcBorders>
-              <w:top w:val="single" w:sz="4" w:space="0" w:color="000000"/>
-              <w:left w:val="single" w:sz="4" w:space="0" w:color="000000"/>
-              <w:bottom w:val="single" w:sz="4" w:space="0" w:color="000000"/>
-            </w:tcBorders>
-            <w:vAlign w:val="center"/>
-          </w:tcPr>
-          <w:p>
-            <w:pPr>
-              <w:snapToGrid w:val="0"/>
-              <w:spacing w:before="40" w:after="40"/>
-              <w:rPr>
-                <w:color w:val="000000"/>
-                <w:sz w:val="18"/>
-                <w:szCs w:val="18"/>
-              </w:rPr>
-            </w:pPr>
-          </w:p>
-        </w:tc>
-        <w:tc>
-          <w:tcPr>
-            <w:tcW w:w="1701" w:type="dxa"/>
-            <w:tcBorders>
-              <w:top w:val="single" w:sz="4" w:space="0" w:color="000000"/>
-              <w:left w:val="single" w:sz="4" w:space="0" w:color="000000"/>
-              <w:bottom w:val="single" w:sz="4" w:space="0" w:color="000000"/>
-            </w:tcBorders>
-            <w:vAlign w:val="center"/>
-          </w:tcPr>
-          <w:p>
-            <w:pPr>
-              <w:snapToGrid w:val="0"/>
-              <w:spacing w:before="40" w:after="40"/>
-              <w:jc w:val="center"/>
-              <w:rPr>
-                <w:color w:val="000000"/>
-                <w:sz w:val="18"/>
-                <w:szCs w:val="18"/>
-              </w:rPr>
-            </w:pPr>
-          </w:p>
-        </w:tc>
-        <w:tc>
-          <w:tcPr>
-            <w:tcW w:w="2268" w:type="dxa"/>
-            <w:tcBorders>
-              <w:top w:val="single" w:sz="4" w:space="0" w:color="000000"/>
-              <w:left w:val="single" w:sz="4" w:space="0" w:color="000000"/>
-              <w:bottom w:val="single" w:sz="4" w:space="0" w:color="000000"/>
-            </w:tcBorders>
-            <w:vAlign w:val="center"/>
-          </w:tcPr>
-          <w:p>
-            <w:pPr>
-              <w:snapToGrid w:val="0"/>
-              <w:spacing w:before="40" w:after="40"/>
-              <w:jc w:val="center"/>
-              <w:rPr>
-                <w:color w:val="000000"/>
-                <w:sz w:val="18"/>
-                <w:szCs w:val="18"/>
-              </w:rPr>
-            </w:pPr>
-          </w:p>
-        </w:tc>
-        <w:tc>
-          <w:tcPr>
-            <w:tcW w:w="3984" w:type="dxa"/>
-            <w:tcBorders>
-              <w:top w:val="single" w:sz="4" w:space="0" w:color="000000"/>
-              <w:left w:val="single" w:sz="4" w:space="0" w:color="000000"/>
-              <w:bottom w:val="single" w:sz="4" w:space="0" w:color="000000"/>
-              <w:right w:val="single" w:sz="4" w:space="0" w:color="000000"/>
-            </w:tcBorders>
-            <w:vAlign w:val="center"/>
-          </w:tcPr>
-          <w:p>
-            <w:pPr>
-              <w:snapToGrid w:val="0"/>
-              <w:spacing w:before="40" w:after="40"/>
-              <w:jc w:val="center"/>
-              <w:rPr>
-                <w:color w:val="000000"/>
-                <w:sz w:val="18"/>
-                <w:szCs w:val="18"/>
-              </w:rPr>
-            </w:pPr>
+        <w:tc>
+          <w:tcPr>
+            <w:tcW w:type="dxa" w:w="481"/>
+            <w:tcBorders>
+              <w:left w:val="single" w:sz="4" w:space="0" w:color="000000"/>
+              <w:right w:val="single" w:sz="4" w:space="0" w:color="000000"/>
+              <w:top w:val="single" w:sz="4" w:space="0" w:color="000000"/>
+              <w:bottom w:val="single" w:sz="4" w:space="0" w:color="000000"/>
+            </w:tcBorders>
+          </w:tcPr>
+          <w:p>
+            <w:r>
+              <w:t>1</w:t>
+            </w:r>
+          </w:p>
+        </w:tc>
+        <w:tc>
+          <w:tcPr>
+            <w:tcW w:type="dxa" w:w="2262"/>
+            <w:tcBorders>
+              <w:left w:val="single" w:sz="4" w:space="0" w:color="000000"/>
+              <w:right w:val="single" w:sz="4" w:space="0" w:color="000000"/>
+              <w:top w:val="single" w:sz="4" w:space="0" w:color="000000"/>
+              <w:bottom w:val="single" w:sz="4" w:space="0" w:color="000000"/>
+            </w:tcBorders>
+          </w:tcPr>
+          <w:p>
+            <w:r>
+              <w:t>test jakości</w:t>
+            </w:r>
+          </w:p>
+        </w:tc>
+        <w:tc>
+          <w:tcPr>
+            <w:tcW w:type="dxa" w:w="1701"/>
+            <w:tcBorders>
+              <w:left w:val="single" w:sz="4" w:space="0" w:color="000000"/>
+              <w:right w:val="single" w:sz="4" w:space="0" w:color="000000"/>
+              <w:top w:val="single" w:sz="4" w:space="0" w:color="000000"/>
+              <w:bottom w:val="single" w:sz="4" w:space="0" w:color="000000"/>
+            </w:tcBorders>
+          </w:tcPr>
+          <w:p>
+            <w:r>
+              <w:t>wd4332</w:t>
+            </w:r>
+          </w:p>
+        </w:tc>
+        <w:tc>
+          <w:tcPr>
+            <w:tcW w:type="dxa" w:w="2268"/>
+            <w:tcBorders>
+              <w:left w:val="single" w:sz="4" w:space="0" w:color="000000"/>
+              <w:right w:val="single" w:sz="4" w:space="0" w:color="000000"/>
+              <w:top w:val="single" w:sz="4" w:space="0" w:color="000000"/>
+              <w:bottom w:val="single" w:sz="4" w:space="0" w:color="000000"/>
+            </w:tcBorders>
+          </w:tcPr>
+          <w:p>
+            <w:r>
+              <w:t>f56gfd54</w:t>
+            </w:r>
+          </w:p>
+        </w:tc>
+        <w:tc>
+          <w:tcPr>
+            <w:tcW w:type="dxa" w:w="3984"/>
+            <w:tcBorders>
+              <w:left w:val="single" w:sz="4" w:space="0" w:color="000000"/>
+              <w:right w:val="single" w:sz="4" w:space="0" w:color="000000"/>
+              <w:top w:val="single" w:sz="4" w:space="0" w:color="000000"/>
+              <w:bottom w:val="single" w:sz="4" w:space="0" w:color="000000"/>
+            </w:tcBorders>
+          </w:tcPr>
+          <w:p>
+            <w:r>
+              <w:t>3s3w4d</w:t>
+            </w:r>
+          </w:p>
+        </w:tc>
+      </w:tr>
+      <w:tr>
+        <w:tc>
+          <w:tcPr>
+            <w:tcW w:type="dxa" w:w="481"/>
+            <w:tcBorders>
+              <w:left w:val="single" w:sz="4" w:space="0" w:color="000000"/>
+              <w:right w:val="single" w:sz="4" w:space="0" w:color="000000"/>
+              <w:top w:val="single" w:sz="4" w:space="0" w:color="000000"/>
+              <w:bottom w:val="single" w:sz="4" w:space="0" w:color="000000"/>
+            </w:tcBorders>
+          </w:tcPr>
+          <w:p>
+            <w:r>
+              <w:t>2</w:t>
+            </w:r>
+          </w:p>
+        </w:tc>
+        <w:tc>
+          <w:tcPr>
+            <w:tcW w:type="dxa" w:w="2262"/>
+            <w:tcBorders>
+              <w:left w:val="single" w:sz="4" w:space="0" w:color="000000"/>
+              <w:right w:val="single" w:sz="4" w:space="0" w:color="000000"/>
+              <w:top w:val="single" w:sz="4" w:space="0" w:color="000000"/>
+              <w:bottom w:val="single" w:sz="4" w:space="0" w:color="000000"/>
+            </w:tcBorders>
+          </w:tcPr>
+          <w:p>
+            <w:r>
+              <w:t>test 2re</w:t>
+            </w:r>
+          </w:p>
+        </w:tc>
+        <w:tc>
+          <w:tcPr>
+            <w:tcW w:type="dxa" w:w="1701"/>
+            <w:tcBorders>
+              <w:left w:val="single" w:sz="4" w:space="0" w:color="000000"/>
+              <w:right w:val="single" w:sz="4" w:space="0" w:color="000000"/>
+              <w:top w:val="single" w:sz="4" w:space="0" w:color="000000"/>
+              <w:bottom w:val="single" w:sz="4" w:space="0" w:color="000000"/>
+            </w:tcBorders>
+          </w:tcPr>
+          <w:p>
+            <w:r>
+              <w:t>wsrd4332</w:t>
+            </w:r>
+          </w:p>
+        </w:tc>
+        <w:tc>
+          <w:tcPr>
+            <w:tcW w:type="dxa" w:w="2268"/>
+            <w:tcBorders>
+              <w:left w:val="single" w:sz="4" w:space="0" w:color="000000"/>
+              <w:right w:val="single" w:sz="4" w:space="0" w:color="000000"/>
+              <w:top w:val="single" w:sz="4" w:space="0" w:color="000000"/>
+              <w:bottom w:val="single" w:sz="4" w:space="0" w:color="000000"/>
+            </w:tcBorders>
+          </w:tcPr>
+          <w:p>
+            <w:r>
+              <w:t>t56yfr</w:t>
+            </w:r>
+          </w:p>
+        </w:tc>
+        <w:tc>
+          <w:tcPr>
+            <w:tcW w:type="dxa" w:w="3984"/>
+            <w:tcBorders>
+              <w:left w:val="single" w:sz="4" w:space="0" w:color="000000"/>
+              <w:right w:val="single" w:sz="4" w:space="0" w:color="000000"/>
+              <w:top w:val="single" w:sz="4" w:space="0" w:color="000000"/>
+              <w:bottom w:val="single" w:sz="4" w:space="0" w:color="000000"/>
+            </w:tcBorders>
+          </w:tcPr>
+          <w:p>
+            <w:r>
+              <w:t>3s3w4d</w:t>
+            </w:r>
+          </w:p>
+        </w:tc>
+      </w:tr>
+      <w:tr>
+        <w:tc>
+          <w:tcPr>
+            <w:tcW w:type="dxa" w:w="481"/>
+            <w:tcBorders>
+              <w:left w:val="single" w:sz="4" w:space="0" w:color="000000"/>
+              <w:right w:val="single" w:sz="4" w:space="0" w:color="000000"/>
+              <w:top w:val="single" w:sz="4" w:space="0" w:color="000000"/>
+              <w:bottom w:val="single" w:sz="4" w:space="0" w:color="000000"/>
+            </w:tcBorders>
+          </w:tcPr>
+          <w:p>
+            <w:r>
+              <w:t>3</w:t>
+            </w:r>
+          </w:p>
+        </w:tc>
+        <w:tc>
+          <w:tcPr>
+            <w:tcW w:type="dxa" w:w="2262"/>
+            <w:tcBorders>
+              <w:left w:val="single" w:sz="4" w:space="0" w:color="000000"/>
+              <w:right w:val="single" w:sz="4" w:space="0" w:color="000000"/>
+              <w:top w:val="single" w:sz="4" w:space="0" w:color="000000"/>
+              <w:bottom w:val="single" w:sz="4" w:space="0" w:color="000000"/>
+            </w:tcBorders>
+          </w:tcPr>
+          <w:p>
+            <w:r>
+              <w:t>badanie t4ss</w:t>
+            </w:r>
+          </w:p>
+        </w:tc>
+        <w:tc>
+          <w:tcPr>
+            <w:tcW w:type="dxa" w:w="1701"/>
+            <w:tcBorders>
+              <w:left w:val="single" w:sz="4" w:space="0" w:color="000000"/>
+              <w:right w:val="single" w:sz="4" w:space="0" w:color="000000"/>
+              <w:top w:val="single" w:sz="4" w:space="0" w:color="000000"/>
+              <w:bottom w:val="single" w:sz="4" w:space="0" w:color="000000"/>
+            </w:tcBorders>
+          </w:tcPr>
+          <w:p>
+            <w:r>
+              <w:t>yfrf6kj</w:t>
+            </w:r>
+          </w:p>
+        </w:tc>
+        <w:tc>
+          <w:tcPr>
+            <w:tcW w:type="dxa" w:w="2268"/>
+            <w:tcBorders>
+              <w:left w:val="single" w:sz="4" w:space="0" w:color="000000"/>
+              <w:right w:val="single" w:sz="4" w:space="0" w:color="000000"/>
+              <w:top w:val="single" w:sz="4" w:space="0" w:color="000000"/>
+              <w:bottom w:val="single" w:sz="4" w:space="0" w:color="000000"/>
+            </w:tcBorders>
+          </w:tcPr>
+          <w:p>
+            <w:r>
+              <w:t>t67td</w:t>
+            </w:r>
+          </w:p>
+        </w:tc>
+        <w:tc>
+          <w:tcPr>
+            <w:tcW w:type="dxa" w:w="3984"/>
+            <w:tcBorders>
+              <w:left w:val="single" w:sz="4" w:space="0" w:color="000000"/>
+              <w:right w:val="single" w:sz="4" w:space="0" w:color="000000"/>
+              <w:top w:val="single" w:sz="4" w:space="0" w:color="000000"/>
+              <w:bottom w:val="single" w:sz="4" w:space="0" w:color="000000"/>
+            </w:tcBorders>
+          </w:tcPr>
+          <w:p>
+            <w:r>
+              <w:t>7yugfr</w:t>
+            </w:r>
           </w:p>
         </w:tc>
       </w:tr>
@@ -3206,6 +3406,7 @@
           <w:sz w:val="18"/>
           <w:szCs w:val="18"/>
         </w:rPr>
+        <w:lastRenderedPageBreak/>
         <w:t>Rozdzielnik:</w:t>
       </w:r>
     </w:p>
@@ -3260,7 +3461,6 @@
           <w:sz w:val="18"/>
           <w:szCs w:val="18"/>
         </w:rPr>
-        <w:lastRenderedPageBreak/>
         <w:t xml:space="preserve"> a/a</w:t>
       </w:r>
     </w:p>

</xml_diff>

<commit_message>
requirements in to 3 columns
</commit_message>
<xml_diff>
--- a/generated_reports/report.docx
+++ b/generated_reports/report.docx
@@ -1484,6 +1484,336 @@
           <w:p>
             <w:r>
               <w:t>5</w:t>
+            </w:r>
+          </w:p>
+        </w:tc>
+      </w:tr>
+      <w:tr>
+        <w:tc>
+          <w:tcPr>
+            <w:tcW w:type="dxa" w:w="2729"/>
+            <w:tcBorders>
+              <w:left w:val="single" w:sz="4" w:space="0" w:color="000000"/>
+              <w:right w:val="single" w:sz="4" w:space="0" w:color="000000"/>
+              <w:top w:val="single" w:sz="4" w:space="0" w:color="000000"/>
+              <w:bottom w:val="single" w:sz="4" w:space="0" w:color="000000"/>
+            </w:tcBorders>
+          </w:tcPr>
+          <w:p>
+            <w:r>
+              <w:t>2021-05-14</w:t>
+            </w:r>
+          </w:p>
+        </w:tc>
+        <w:tc>
+          <w:tcPr>
+            <w:tcW w:type="dxa" w:w="2729"/>
+            <w:tcBorders>
+              <w:left w:val="single" w:sz="4" w:space="0" w:color="000000"/>
+              <w:right w:val="single" w:sz="4" w:space="0" w:color="000000"/>
+              <w:top w:val="single" w:sz="4" w:space="0" w:color="000000"/>
+              <w:bottom w:val="single" w:sz="4" w:space="0" w:color="000000"/>
+            </w:tcBorders>
+          </w:tcPr>
+          <w:p>
+            <w:r>
+              <w:t>6</w:t>
+            </w:r>
+          </w:p>
+        </w:tc>
+        <w:tc>
+          <w:tcPr>
+            <w:tcW w:type="dxa" w:w="2729"/>
+            <w:tcBorders>
+              <w:left w:val="single" w:sz="4" w:space="0" w:color="000000"/>
+              <w:right w:val="single" w:sz="4" w:space="0" w:color="000000"/>
+              <w:top w:val="single" w:sz="4" w:space="0" w:color="000000"/>
+              <w:bottom w:val="single" w:sz="4" w:space="0" w:color="000000"/>
+            </w:tcBorders>
+          </w:tcPr>
+          <w:p>
+            <w:r>
+              <w:t>2021-05-21</w:t>
+            </w:r>
+          </w:p>
+        </w:tc>
+        <w:tc>
+          <w:tcPr>
+            <w:tcW w:type="dxa" w:w="2455"/>
+            <w:tcBorders>
+              <w:left w:val="single" w:sz="4" w:space="0" w:color="000000"/>
+              <w:right w:val="single" w:sz="4" w:space="0" w:color="000000"/>
+              <w:top w:val="single" w:sz="4" w:space="0" w:color="000000"/>
+              <w:bottom w:val="single" w:sz="4" w:space="0" w:color="000000"/>
+            </w:tcBorders>
+          </w:tcPr>
+          <w:p>
+            <w:r>
+              <w:t>6</w:t>
+            </w:r>
+          </w:p>
+        </w:tc>
+      </w:tr>
+      <w:tr>
+        <w:tc>
+          <w:tcPr>
+            <w:tcW w:type="dxa" w:w="2729"/>
+            <w:tcBorders>
+              <w:left w:val="single" w:sz="4" w:space="0" w:color="000000"/>
+              <w:right w:val="single" w:sz="4" w:space="0" w:color="000000"/>
+              <w:top w:val="single" w:sz="4" w:space="0" w:color="000000"/>
+              <w:bottom w:val="single" w:sz="4" w:space="0" w:color="000000"/>
+            </w:tcBorders>
+          </w:tcPr>
+          <w:p>
+            <w:r>
+              <w:t>2021-05-12</w:t>
+            </w:r>
+          </w:p>
+        </w:tc>
+        <w:tc>
+          <w:tcPr>
+            <w:tcW w:type="dxa" w:w="2729"/>
+            <w:tcBorders>
+              <w:left w:val="single" w:sz="4" w:space="0" w:color="000000"/>
+              <w:right w:val="single" w:sz="4" w:space="0" w:color="000000"/>
+              <w:top w:val="single" w:sz="4" w:space="0" w:color="000000"/>
+              <w:bottom w:val="single" w:sz="4" w:space="0" w:color="000000"/>
+            </w:tcBorders>
+          </w:tcPr>
+          <w:p>
+            <w:r>
+              <w:t>7</w:t>
+            </w:r>
+          </w:p>
+        </w:tc>
+        <w:tc>
+          <w:tcPr>
+            <w:tcW w:type="dxa" w:w="2729"/>
+            <w:tcBorders>
+              <w:left w:val="single" w:sz="4" w:space="0" w:color="000000"/>
+              <w:right w:val="single" w:sz="4" w:space="0" w:color="000000"/>
+              <w:top w:val="single" w:sz="4" w:space="0" w:color="000000"/>
+              <w:bottom w:val="single" w:sz="4" w:space="0" w:color="000000"/>
+            </w:tcBorders>
+          </w:tcPr>
+          <w:p>
+            <w:r>
+              <w:t>2021-05-14</w:t>
+            </w:r>
+          </w:p>
+        </w:tc>
+        <w:tc>
+          <w:tcPr>
+            <w:tcW w:type="dxa" w:w="2455"/>
+            <w:tcBorders>
+              <w:left w:val="single" w:sz="4" w:space="0" w:color="000000"/>
+              <w:right w:val="single" w:sz="4" w:space="0" w:color="000000"/>
+              <w:top w:val="single" w:sz="4" w:space="0" w:color="000000"/>
+              <w:bottom w:val="single" w:sz="4" w:space="0" w:color="000000"/>
+            </w:tcBorders>
+          </w:tcPr>
+          <w:p>
+            <w:r>
+              <w:t>7</w:t>
+            </w:r>
+          </w:p>
+        </w:tc>
+      </w:tr>
+      <w:tr>
+        <w:tc>
+          <w:tcPr>
+            <w:tcW w:type="dxa" w:w="2729"/>
+            <w:tcBorders>
+              <w:left w:val="single" w:sz="4" w:space="0" w:color="000000"/>
+              <w:right w:val="single" w:sz="4" w:space="0" w:color="000000"/>
+              <w:top w:val="single" w:sz="4" w:space="0" w:color="000000"/>
+              <w:bottom w:val="single" w:sz="4" w:space="0" w:color="000000"/>
+            </w:tcBorders>
+          </w:tcPr>
+          <w:p>
+            <w:r>
+              <w:t>2021-05-12</w:t>
+            </w:r>
+          </w:p>
+        </w:tc>
+        <w:tc>
+          <w:tcPr>
+            <w:tcW w:type="dxa" w:w="2729"/>
+            <w:tcBorders>
+              <w:left w:val="single" w:sz="4" w:space="0" w:color="000000"/>
+              <w:right w:val="single" w:sz="4" w:space="0" w:color="000000"/>
+              <w:top w:val="single" w:sz="4" w:space="0" w:color="000000"/>
+              <w:bottom w:val="single" w:sz="4" w:space="0" w:color="000000"/>
+            </w:tcBorders>
+          </w:tcPr>
+          <w:p>
+            <w:r>
+              <w:t>8</w:t>
+            </w:r>
+          </w:p>
+        </w:tc>
+        <w:tc>
+          <w:tcPr>
+            <w:tcW w:type="dxa" w:w="2729"/>
+            <w:tcBorders>
+              <w:left w:val="single" w:sz="4" w:space="0" w:color="000000"/>
+              <w:right w:val="single" w:sz="4" w:space="0" w:color="000000"/>
+              <w:top w:val="single" w:sz="4" w:space="0" w:color="000000"/>
+              <w:bottom w:val="single" w:sz="4" w:space="0" w:color="000000"/>
+            </w:tcBorders>
+          </w:tcPr>
+          <w:p>
+            <w:r>
+              <w:t>2021-05-14</w:t>
+            </w:r>
+          </w:p>
+        </w:tc>
+        <w:tc>
+          <w:tcPr>
+            <w:tcW w:type="dxa" w:w="2455"/>
+            <w:tcBorders>
+              <w:left w:val="single" w:sz="4" w:space="0" w:color="000000"/>
+              <w:right w:val="single" w:sz="4" w:space="0" w:color="000000"/>
+              <w:top w:val="single" w:sz="4" w:space="0" w:color="000000"/>
+              <w:bottom w:val="single" w:sz="4" w:space="0" w:color="000000"/>
+            </w:tcBorders>
+          </w:tcPr>
+          <w:p>
+            <w:r>
+              <w:t>8</w:t>
+            </w:r>
+          </w:p>
+        </w:tc>
+      </w:tr>
+      <w:tr>
+        <w:tc>
+          <w:tcPr>
+            <w:tcW w:type="dxa" w:w="2729"/>
+            <w:tcBorders>
+              <w:left w:val="single" w:sz="4" w:space="0" w:color="000000"/>
+              <w:right w:val="single" w:sz="4" w:space="0" w:color="000000"/>
+              <w:top w:val="single" w:sz="4" w:space="0" w:color="000000"/>
+              <w:bottom w:val="single" w:sz="4" w:space="0" w:color="000000"/>
+            </w:tcBorders>
+          </w:tcPr>
+          <w:p>
+            <w:r>
+              <w:t>2021-05-12</w:t>
+            </w:r>
+          </w:p>
+        </w:tc>
+        <w:tc>
+          <w:tcPr>
+            <w:tcW w:type="dxa" w:w="2729"/>
+            <w:tcBorders>
+              <w:left w:val="single" w:sz="4" w:space="0" w:color="000000"/>
+              <w:right w:val="single" w:sz="4" w:space="0" w:color="000000"/>
+              <w:top w:val="single" w:sz="4" w:space="0" w:color="000000"/>
+              <w:bottom w:val="single" w:sz="4" w:space="0" w:color="000000"/>
+            </w:tcBorders>
+          </w:tcPr>
+          <w:p>
+            <w:r>
+              <w:t>9</w:t>
+            </w:r>
+          </w:p>
+        </w:tc>
+        <w:tc>
+          <w:tcPr>
+            <w:tcW w:type="dxa" w:w="2729"/>
+            <w:tcBorders>
+              <w:left w:val="single" w:sz="4" w:space="0" w:color="000000"/>
+              <w:right w:val="single" w:sz="4" w:space="0" w:color="000000"/>
+              <w:top w:val="single" w:sz="4" w:space="0" w:color="000000"/>
+              <w:bottom w:val="single" w:sz="4" w:space="0" w:color="000000"/>
+            </w:tcBorders>
+          </w:tcPr>
+          <w:p>
+            <w:r>
+              <w:t>2021-05-14</w:t>
+            </w:r>
+          </w:p>
+        </w:tc>
+        <w:tc>
+          <w:tcPr>
+            <w:tcW w:type="dxa" w:w="2455"/>
+            <w:tcBorders>
+              <w:left w:val="single" w:sz="4" w:space="0" w:color="000000"/>
+              <w:right w:val="single" w:sz="4" w:space="0" w:color="000000"/>
+              <w:top w:val="single" w:sz="4" w:space="0" w:color="000000"/>
+              <w:bottom w:val="single" w:sz="4" w:space="0" w:color="000000"/>
+            </w:tcBorders>
+          </w:tcPr>
+          <w:p>
+            <w:r>
+              <w:t>9</w:t>
+            </w:r>
+          </w:p>
+        </w:tc>
+      </w:tr>
+      <w:tr>
+        <w:tc>
+          <w:tcPr>
+            <w:tcW w:type="dxa" w:w="2729"/>
+            <w:tcBorders>
+              <w:left w:val="single" w:sz="4" w:space="0" w:color="000000"/>
+              <w:right w:val="single" w:sz="4" w:space="0" w:color="000000"/>
+              <w:top w:val="single" w:sz="4" w:space="0" w:color="000000"/>
+              <w:bottom w:val="single" w:sz="4" w:space="0" w:color="000000"/>
+            </w:tcBorders>
+          </w:tcPr>
+          <w:p>
+            <w:r>
+              <w:t>2021-05-17</w:t>
+            </w:r>
+          </w:p>
+        </w:tc>
+        <w:tc>
+          <w:tcPr>
+            <w:tcW w:type="dxa" w:w="2729"/>
+            <w:tcBorders>
+              <w:left w:val="single" w:sz="4" w:space="0" w:color="000000"/>
+              <w:right w:val="single" w:sz="4" w:space="0" w:color="000000"/>
+              <w:top w:val="single" w:sz="4" w:space="0" w:color="000000"/>
+              <w:bottom w:val="single" w:sz="4" w:space="0" w:color="000000"/>
+            </w:tcBorders>
+          </w:tcPr>
+          <w:p>
+            <w:r>
+              <w:t>10</w:t>
+            </w:r>
+          </w:p>
+        </w:tc>
+        <w:tc>
+          <w:tcPr>
+            <w:tcW w:type="dxa" w:w="2729"/>
+            <w:tcBorders>
+              <w:left w:val="single" w:sz="4" w:space="0" w:color="000000"/>
+              <w:right w:val="single" w:sz="4" w:space="0" w:color="000000"/>
+              <w:top w:val="single" w:sz="4" w:space="0" w:color="000000"/>
+              <w:bottom w:val="single" w:sz="4" w:space="0" w:color="000000"/>
+            </w:tcBorders>
+          </w:tcPr>
+          <w:p>
+            <w:r>
+              <w:t>2021-05-21</w:t>
+            </w:r>
+          </w:p>
+        </w:tc>
+        <w:tc>
+          <w:tcPr>
+            <w:tcW w:type="dxa" w:w="2455"/>
+            <w:tcBorders>
+              <w:left w:val="single" w:sz="4" w:space="0" w:color="000000"/>
+              <w:right w:val="single" w:sz="4" w:space="0" w:color="000000"/>
+              <w:top w:val="single" w:sz="4" w:space="0" w:color="000000"/>
+              <w:bottom w:val="single" w:sz="4" w:space="0" w:color="000000"/>
+            </w:tcBorders>
+          </w:tcPr>
+          <w:p>
+            <w:r>
+              <w:t>10</w:t>
             </w:r>
           </w:p>
         </w:tc>
@@ -2304,8 +2634,7 @@
         </w:tc>
         <w:tc>
           <w:tcPr>
-            <w:tcW w:type="dxa" w:w="3984"/>
-            <w:gridSpan w:val="3"/>
+            <w:tcW w:type="dxa" w:w="851"/>
             <w:tcBorders>
               <w:left w:val="single" w:sz="4" w:space="0" w:color="000000"/>
               <w:right w:val="single" w:sz="4" w:space="0" w:color="000000"/>
@@ -2316,6 +2645,38 @@
           <w:p>
             <w:r>
               <w:t>7yugfr</w:t>
+            </w:r>
+          </w:p>
+        </w:tc>
+        <w:tc>
+          <w:tcPr>
+            <w:tcW w:type="dxa" w:w="992"/>
+            <w:tcBorders>
+              <w:left w:val="single" w:sz="4" w:space="0" w:color="000000"/>
+              <w:right w:val="single" w:sz="4" w:space="0" w:color="000000"/>
+              <w:top w:val="single" w:sz="4" w:space="0" w:color="000000"/>
+              <w:bottom w:val="single" w:sz="4" w:space="0" w:color="000000"/>
+            </w:tcBorders>
+          </w:tcPr>
+          <w:p>
+            <w:r>
+              <w:t xml:space="preserve"> </w:t>
+            </w:r>
+          </w:p>
+        </w:tc>
+        <w:tc>
+          <w:tcPr>
+            <w:tcW w:type="dxa" w:w="2141"/>
+            <w:tcBorders>
+              <w:left w:val="single" w:sz="4" w:space="0" w:color="000000"/>
+              <w:right w:val="single" w:sz="4" w:space="0" w:color="000000"/>
+              <w:top w:val="single" w:sz="4" w:space="0" w:color="000000"/>
+              <w:bottom w:val="single" w:sz="4" w:space="0" w:color="000000"/>
+            </w:tcBorders>
+          </w:tcPr>
+          <w:p>
+            <w:r>
+              <w:t xml:space="preserve"> </w:t>
             </w:r>
           </w:p>
         </w:tc>
@@ -2403,8 +2764,7 @@
         </w:tc>
         <w:tc>
           <w:tcPr>
-            <w:tcW w:type="dxa" w:w="3984"/>
-            <w:gridSpan w:val="3"/>
+            <w:tcW w:type="dxa" w:w="851"/>
             <w:tcBorders>
               <w:left w:val="single" w:sz="4" w:space="0" w:color="000000"/>
               <w:right w:val="single" w:sz="4" w:space="0" w:color="000000"/>
@@ -2415,6 +2775,298 @@
           <w:p>
             <w:r>
               <w:t>7yugfr</w:t>
+            </w:r>
+          </w:p>
+        </w:tc>
+        <w:tc>
+          <w:tcPr>
+            <w:tcW w:type="dxa" w:w="992"/>
+            <w:tcBorders>
+              <w:left w:val="single" w:sz="4" w:space="0" w:color="000000"/>
+              <w:right w:val="single" w:sz="4" w:space="0" w:color="000000"/>
+              <w:top w:val="single" w:sz="4" w:space="0" w:color="000000"/>
+              <w:bottom w:val="single" w:sz="4" w:space="0" w:color="000000"/>
+            </w:tcBorders>
+          </w:tcPr>
+          <w:p>
+            <w:r>
+              <w:t xml:space="preserve"> </w:t>
+            </w:r>
+          </w:p>
+        </w:tc>
+        <w:tc>
+          <w:tcPr>
+            <w:tcW w:type="dxa" w:w="2141"/>
+            <w:tcBorders>
+              <w:left w:val="single" w:sz="4" w:space="0" w:color="000000"/>
+              <w:right w:val="single" w:sz="4" w:space="0" w:color="000000"/>
+              <w:top w:val="single" w:sz="4" w:space="0" w:color="000000"/>
+              <w:bottom w:val="single" w:sz="4" w:space="0" w:color="000000"/>
+            </w:tcBorders>
+          </w:tcPr>
+          <w:p>
+            <w:r>
+              <w:t xml:space="preserve"> </w:t>
+            </w:r>
+          </w:p>
+        </w:tc>
+      </w:tr>
+      <w:tr>
+        <w:tc>
+          <w:tcPr>
+            <w:tcW w:type="dxa" w:w="474"/>
+            <w:tcBorders>
+              <w:left w:val="single" w:sz="4" w:space="0" w:color="000000"/>
+              <w:right w:val="single" w:sz="4" w:space="0" w:color="000000"/>
+              <w:top w:val="single" w:sz="4" w:space="0" w:color="000000"/>
+              <w:bottom w:val="single" w:sz="4" w:space="0" w:color="000000"/>
+            </w:tcBorders>
+          </w:tcPr>
+          <w:p>
+            <w:r>
+              <w:t>6</w:t>
+            </w:r>
+          </w:p>
+        </w:tc>
+        <w:tc>
+          <w:tcPr>
+            <w:tcW w:type="dxa" w:w="2269"/>
+            <w:tcBorders>
+              <w:left w:val="single" w:sz="4" w:space="0" w:color="000000"/>
+              <w:right w:val="single" w:sz="4" w:space="0" w:color="000000"/>
+              <w:top w:val="single" w:sz="4" w:space="0" w:color="000000"/>
+              <w:bottom w:val="single" w:sz="4" w:space="0" w:color="000000"/>
+            </w:tcBorders>
+          </w:tcPr>
+          <w:p>
+            <w:r>
+              <w:t>test 232</w:t>
+            </w:r>
+          </w:p>
+        </w:tc>
+        <w:tc>
+          <w:tcPr>
+            <w:tcW w:type="dxa" w:w="1701"/>
+            <w:tcBorders>
+              <w:left w:val="single" w:sz="4" w:space="0" w:color="000000"/>
+              <w:right w:val="single" w:sz="4" w:space="0" w:color="000000"/>
+              <w:top w:val="single" w:sz="4" w:space="0" w:color="000000"/>
+              <w:bottom w:val="single" w:sz="4" w:space="0" w:color="000000"/>
+            </w:tcBorders>
+          </w:tcPr>
+          <w:p>
+            <w:r>
+              <w:t>wsrd4332s</w:t>
+            </w:r>
+          </w:p>
+        </w:tc>
+        <w:tc>
+          <w:tcPr>
+            <w:tcW w:type="dxa" w:w="1276"/>
+            <w:tcBorders>
+              <w:left w:val="single" w:sz="4" w:space="0" w:color="000000"/>
+              <w:right w:val="single" w:sz="4" w:space="0" w:color="000000"/>
+              <w:top w:val="single" w:sz="4" w:space="0" w:color="000000"/>
+              <w:bottom w:val="single" w:sz="4" w:space="0" w:color="000000"/>
+            </w:tcBorders>
+          </w:tcPr>
+          <w:p>
+            <w:r>
+              <w:t>4 +/- f55gc4</w:t>
+            </w:r>
+          </w:p>
+        </w:tc>
+        <w:tc>
+          <w:tcPr>
+            <w:tcW w:type="dxa" w:w="992"/>
+            <w:tcBorders>
+              <w:left w:val="single" w:sz="4" w:space="0" w:color="000000"/>
+              <w:right w:val="single" w:sz="4" w:space="0" w:color="000000"/>
+              <w:top w:val="single" w:sz="4" w:space="0" w:color="000000"/>
+              <w:bottom w:val="single" w:sz="4" w:space="0" w:color="000000"/>
+            </w:tcBorders>
+          </w:tcPr>
+          <w:p>
+            <w:r>
+              <w:t>cm3</w:t>
+            </w:r>
+          </w:p>
+        </w:tc>
+        <w:tc>
+          <w:tcPr>
+            <w:tcW w:type="dxa" w:w="851"/>
+            <w:tcBorders>
+              <w:left w:val="single" w:sz="4" w:space="0" w:color="000000"/>
+              <w:right w:val="single" w:sz="4" w:space="0" w:color="000000"/>
+              <w:top w:val="single" w:sz="4" w:space="0" w:color="000000"/>
+              <w:bottom w:val="single" w:sz="4" w:space="0" w:color="000000"/>
+            </w:tcBorders>
+          </w:tcPr>
+          <w:p>
+            <w:r>
+              <w:t>3s3w4d</w:t>
+            </w:r>
+          </w:p>
+        </w:tc>
+        <w:tc>
+          <w:tcPr>
+            <w:tcW w:type="dxa" w:w="992"/>
+            <w:tcBorders>
+              <w:left w:val="single" w:sz="4" w:space="0" w:color="000000"/>
+              <w:right w:val="single" w:sz="4" w:space="0" w:color="000000"/>
+              <w:top w:val="single" w:sz="4" w:space="0" w:color="000000"/>
+              <w:bottom w:val="single" w:sz="4" w:space="0" w:color="000000"/>
+            </w:tcBorders>
+          </w:tcPr>
+          <w:p>
+            <w:r>
+              <w:t xml:space="preserve"> </w:t>
+            </w:r>
+          </w:p>
+        </w:tc>
+        <w:tc>
+          <w:tcPr>
+            <w:tcW w:type="dxa" w:w="2141"/>
+            <w:tcBorders>
+              <w:left w:val="single" w:sz="4" w:space="0" w:color="000000"/>
+              <w:right w:val="single" w:sz="4" w:space="0" w:color="000000"/>
+              <w:top w:val="single" w:sz="4" w:space="0" w:color="000000"/>
+              <w:bottom w:val="single" w:sz="4" w:space="0" w:color="000000"/>
+            </w:tcBorders>
+          </w:tcPr>
+          <w:p>
+            <w:r>
+              <w:t xml:space="preserve"> </w:t>
+            </w:r>
+          </w:p>
+        </w:tc>
+      </w:tr>
+      <w:tr>
+        <w:tc>
+          <w:tcPr>
+            <w:tcW w:type="dxa" w:w="474"/>
+            <w:tcBorders>
+              <w:left w:val="single" w:sz="4" w:space="0" w:color="000000"/>
+              <w:right w:val="single" w:sz="4" w:space="0" w:color="000000"/>
+              <w:top w:val="single" w:sz="4" w:space="0" w:color="000000"/>
+              <w:bottom w:val="single" w:sz="4" w:space="0" w:color="000000"/>
+            </w:tcBorders>
+          </w:tcPr>
+          <w:p>
+            <w:r>
+              <w:t>10</w:t>
+            </w:r>
+          </w:p>
+        </w:tc>
+        <w:tc>
+          <w:tcPr>
+            <w:tcW w:type="dxa" w:w="2269"/>
+            <w:tcBorders>
+              <w:left w:val="single" w:sz="4" w:space="0" w:color="000000"/>
+              <w:right w:val="single" w:sz="4" w:space="0" w:color="000000"/>
+              <w:top w:val="single" w:sz="4" w:space="0" w:color="000000"/>
+              <w:bottom w:val="single" w:sz="4" w:space="0" w:color="000000"/>
+            </w:tcBorders>
+          </w:tcPr>
+          <w:p>
+            <w:r>
+              <w:t>test 2re1</w:t>
+            </w:r>
+          </w:p>
+        </w:tc>
+        <w:tc>
+          <w:tcPr>
+            <w:tcW w:type="dxa" w:w="1701"/>
+            <w:tcBorders>
+              <w:left w:val="single" w:sz="4" w:space="0" w:color="000000"/>
+              <w:right w:val="single" w:sz="4" w:space="0" w:color="000000"/>
+              <w:top w:val="single" w:sz="4" w:space="0" w:color="000000"/>
+              <w:bottom w:val="single" w:sz="4" w:space="0" w:color="000000"/>
+            </w:tcBorders>
+          </w:tcPr>
+          <w:p>
+            <w:r>
+              <w:t>wsrd4332</w:t>
+            </w:r>
+          </w:p>
+        </w:tc>
+        <w:tc>
+          <w:tcPr>
+            <w:tcW w:type="dxa" w:w="1276"/>
+            <w:tcBorders>
+              <w:left w:val="single" w:sz="4" w:space="0" w:color="000000"/>
+              <w:right w:val="single" w:sz="4" w:space="0" w:color="000000"/>
+              <w:top w:val="single" w:sz="4" w:space="0" w:color="000000"/>
+              <w:bottom w:val="single" w:sz="4" w:space="0" w:color="000000"/>
+            </w:tcBorders>
+          </w:tcPr>
+          <w:p>
+            <w:r>
+              <w:t>5 +/- f55gc4</w:t>
+            </w:r>
+          </w:p>
+        </w:tc>
+        <w:tc>
+          <w:tcPr>
+            <w:tcW w:type="dxa" w:w="992"/>
+            <w:tcBorders>
+              <w:left w:val="single" w:sz="4" w:space="0" w:color="000000"/>
+              <w:right w:val="single" w:sz="4" w:space="0" w:color="000000"/>
+              <w:top w:val="single" w:sz="4" w:space="0" w:color="000000"/>
+              <w:bottom w:val="single" w:sz="4" w:space="0" w:color="000000"/>
+            </w:tcBorders>
+          </w:tcPr>
+          <w:p>
+            <w:r>
+              <w:t>cm3</w:t>
+            </w:r>
+          </w:p>
+        </w:tc>
+        <w:tc>
+          <w:tcPr>
+            <w:tcW w:type="dxa" w:w="851"/>
+            <w:tcBorders>
+              <w:left w:val="single" w:sz="4" w:space="0" w:color="000000"/>
+              <w:right w:val="single" w:sz="4" w:space="0" w:color="000000"/>
+              <w:top w:val="single" w:sz="4" w:space="0" w:color="000000"/>
+              <w:bottom w:val="single" w:sz="4" w:space="0" w:color="000000"/>
+            </w:tcBorders>
+          </w:tcPr>
+          <w:p>
+            <w:r>
+              <w:t xml:space="preserve"> </w:t>
+            </w:r>
+          </w:p>
+        </w:tc>
+        <w:tc>
+          <w:tcPr>
+            <w:tcW w:type="dxa" w:w="992"/>
+            <w:tcBorders>
+              <w:left w:val="single" w:sz="4" w:space="0" w:color="000000"/>
+              <w:right w:val="single" w:sz="4" w:space="0" w:color="000000"/>
+              <w:top w:val="single" w:sz="4" w:space="0" w:color="000000"/>
+              <w:bottom w:val="single" w:sz="4" w:space="0" w:color="000000"/>
+            </w:tcBorders>
+          </w:tcPr>
+          <w:p>
+            <w:r>
+              <w:t>3s3w4d</w:t>
+            </w:r>
+          </w:p>
+        </w:tc>
+        <w:tc>
+          <w:tcPr>
+            <w:tcW w:type="dxa" w:w="2141"/>
+            <w:tcBorders>
+              <w:left w:val="single" w:sz="4" w:space="0" w:color="000000"/>
+              <w:right w:val="single" w:sz="4" w:space="0" w:color="000000"/>
+              <w:top w:val="single" w:sz="4" w:space="0" w:color="000000"/>
+              <w:bottom w:val="single" w:sz="4" w:space="0" w:color="000000"/>
+            </w:tcBorders>
+          </w:tcPr>
+          <w:p>
+            <w:r>
+              <w:t xml:space="preserve"> </w:t>
             </w:r>
           </w:p>
         </w:tc>
@@ -2935,6 +3587,252 @@
           <w:p>
             <w:r>
               <w:t>t67td</w:t>
+            </w:r>
+          </w:p>
+        </w:tc>
+        <w:tc>
+          <w:tcPr>
+            <w:tcW w:type="dxa" w:w="3984"/>
+            <w:tcBorders>
+              <w:left w:val="single" w:sz="4" w:space="0" w:color="000000"/>
+              <w:right w:val="single" w:sz="4" w:space="0" w:color="000000"/>
+              <w:top w:val="single" w:sz="4" w:space="0" w:color="000000"/>
+              <w:bottom w:val="single" w:sz="4" w:space="0" w:color="000000"/>
+            </w:tcBorders>
+          </w:tcPr>
+          <w:p>
+            <w:r>
+              <w:t>7yugfr</w:t>
+            </w:r>
+          </w:p>
+        </w:tc>
+      </w:tr>
+      <w:tr>
+        <w:tc>
+          <w:tcPr>
+            <w:tcW w:type="dxa" w:w="481"/>
+            <w:tcBorders>
+              <w:left w:val="single" w:sz="4" w:space="0" w:color="000000"/>
+              <w:right w:val="single" w:sz="4" w:space="0" w:color="000000"/>
+              <w:top w:val="single" w:sz="4" w:space="0" w:color="000000"/>
+              <w:bottom w:val="single" w:sz="4" w:space="0" w:color="000000"/>
+            </w:tcBorders>
+          </w:tcPr>
+          <w:p>
+            <w:r>
+              <w:t>7</w:t>
+            </w:r>
+          </w:p>
+        </w:tc>
+        <w:tc>
+          <w:tcPr>
+            <w:tcW w:type="dxa" w:w="2262"/>
+            <w:tcBorders>
+              <w:left w:val="single" w:sz="4" w:space="0" w:color="000000"/>
+              <w:right w:val="single" w:sz="4" w:space="0" w:color="000000"/>
+              <w:top w:val="single" w:sz="4" w:space="0" w:color="000000"/>
+              <w:bottom w:val="single" w:sz="4" w:space="0" w:color="000000"/>
+            </w:tcBorders>
+          </w:tcPr>
+          <w:p>
+            <w:r>
+              <w:t>test fxzz</w:t>
+            </w:r>
+          </w:p>
+        </w:tc>
+        <w:tc>
+          <w:tcPr>
+            <w:tcW w:type="dxa" w:w="1701"/>
+            <w:tcBorders>
+              <w:left w:val="single" w:sz="4" w:space="0" w:color="000000"/>
+              <w:right w:val="single" w:sz="4" w:space="0" w:color="000000"/>
+              <w:top w:val="single" w:sz="4" w:space="0" w:color="000000"/>
+              <w:bottom w:val="single" w:sz="4" w:space="0" w:color="000000"/>
+            </w:tcBorders>
+          </w:tcPr>
+          <w:p>
+            <w:r>
+              <w:t>yfrf6kjdrd</w:t>
+            </w:r>
+          </w:p>
+        </w:tc>
+        <w:tc>
+          <w:tcPr>
+            <w:tcW w:type="dxa" w:w="2268"/>
+            <w:tcBorders>
+              <w:left w:val="single" w:sz="4" w:space="0" w:color="000000"/>
+              <w:right w:val="single" w:sz="4" w:space="0" w:color="000000"/>
+              <w:top w:val="single" w:sz="4" w:space="0" w:color="000000"/>
+              <w:bottom w:val="single" w:sz="4" w:space="0" w:color="000000"/>
+            </w:tcBorders>
+          </w:tcPr>
+          <w:p>
+            <w:r>
+              <w:t>65ds</w:t>
+            </w:r>
+          </w:p>
+        </w:tc>
+        <w:tc>
+          <w:tcPr>
+            <w:tcW w:type="dxa" w:w="3984"/>
+            <w:tcBorders>
+              <w:left w:val="single" w:sz="4" w:space="0" w:color="000000"/>
+              <w:right w:val="single" w:sz="4" w:space="0" w:color="000000"/>
+              <w:top w:val="single" w:sz="4" w:space="0" w:color="000000"/>
+              <w:bottom w:val="single" w:sz="4" w:space="0" w:color="000000"/>
+            </w:tcBorders>
+          </w:tcPr>
+          <w:p>
+            <w:r>
+              <w:t>7yugfr</w:t>
+            </w:r>
+          </w:p>
+        </w:tc>
+      </w:tr>
+      <w:tr>
+        <w:tc>
+          <w:tcPr>
+            <w:tcW w:type="dxa" w:w="481"/>
+            <w:tcBorders>
+              <w:left w:val="single" w:sz="4" w:space="0" w:color="000000"/>
+              <w:right w:val="single" w:sz="4" w:space="0" w:color="000000"/>
+              <w:top w:val="single" w:sz="4" w:space="0" w:color="000000"/>
+              <w:bottom w:val="single" w:sz="4" w:space="0" w:color="000000"/>
+            </w:tcBorders>
+          </w:tcPr>
+          <w:p>
+            <w:r>
+              <w:t>8</w:t>
+            </w:r>
+          </w:p>
+        </w:tc>
+        <w:tc>
+          <w:tcPr>
+            <w:tcW w:type="dxa" w:w="2262"/>
+            <w:tcBorders>
+              <w:left w:val="single" w:sz="4" w:space="0" w:color="000000"/>
+              <w:right w:val="single" w:sz="4" w:space="0" w:color="000000"/>
+              <w:top w:val="single" w:sz="4" w:space="0" w:color="000000"/>
+              <w:bottom w:val="single" w:sz="4" w:space="0" w:color="000000"/>
+            </w:tcBorders>
+          </w:tcPr>
+          <w:p>
+            <w:r>
+              <w:t>test sddwa</w:t>
+            </w:r>
+          </w:p>
+        </w:tc>
+        <w:tc>
+          <w:tcPr>
+            <w:tcW w:type="dxa" w:w="1701"/>
+            <w:tcBorders>
+              <w:left w:val="single" w:sz="4" w:space="0" w:color="000000"/>
+              <w:right w:val="single" w:sz="4" w:space="0" w:color="000000"/>
+              <w:top w:val="single" w:sz="4" w:space="0" w:color="000000"/>
+              <w:bottom w:val="single" w:sz="4" w:space="0" w:color="000000"/>
+            </w:tcBorders>
+          </w:tcPr>
+          <w:p>
+            <w:r>
+              <w:t>yfrf6kjdrd</w:t>
+            </w:r>
+          </w:p>
+        </w:tc>
+        <w:tc>
+          <w:tcPr>
+            <w:tcW w:type="dxa" w:w="2268"/>
+            <w:tcBorders>
+              <w:left w:val="single" w:sz="4" w:space="0" w:color="000000"/>
+              <w:right w:val="single" w:sz="4" w:space="0" w:color="000000"/>
+              <w:top w:val="single" w:sz="4" w:space="0" w:color="000000"/>
+              <w:bottom w:val="single" w:sz="4" w:space="0" w:color="000000"/>
+            </w:tcBorders>
+          </w:tcPr>
+          <w:p>
+            <w:r>
+              <w:t>65ds</w:t>
+            </w:r>
+          </w:p>
+        </w:tc>
+        <w:tc>
+          <w:tcPr>
+            <w:tcW w:type="dxa" w:w="3984"/>
+            <w:tcBorders>
+              <w:left w:val="single" w:sz="4" w:space="0" w:color="000000"/>
+              <w:right w:val="single" w:sz="4" w:space="0" w:color="000000"/>
+              <w:top w:val="single" w:sz="4" w:space="0" w:color="000000"/>
+              <w:bottom w:val="single" w:sz="4" w:space="0" w:color="000000"/>
+            </w:tcBorders>
+          </w:tcPr>
+          <w:p>
+            <w:r>
+              <w:t>7yugfr</w:t>
+            </w:r>
+          </w:p>
+        </w:tc>
+      </w:tr>
+      <w:tr>
+        <w:tc>
+          <w:tcPr>
+            <w:tcW w:type="dxa" w:w="481"/>
+            <w:tcBorders>
+              <w:left w:val="single" w:sz="4" w:space="0" w:color="000000"/>
+              <w:right w:val="single" w:sz="4" w:space="0" w:color="000000"/>
+              <w:top w:val="single" w:sz="4" w:space="0" w:color="000000"/>
+              <w:bottom w:val="single" w:sz="4" w:space="0" w:color="000000"/>
+            </w:tcBorders>
+          </w:tcPr>
+          <w:p>
+            <w:r>
+              <w:t>9</w:t>
+            </w:r>
+          </w:p>
+        </w:tc>
+        <w:tc>
+          <w:tcPr>
+            <w:tcW w:type="dxa" w:w="2262"/>
+            <w:tcBorders>
+              <w:left w:val="single" w:sz="4" w:space="0" w:color="000000"/>
+              <w:right w:val="single" w:sz="4" w:space="0" w:color="000000"/>
+              <w:top w:val="single" w:sz="4" w:space="0" w:color="000000"/>
+              <w:bottom w:val="single" w:sz="4" w:space="0" w:color="000000"/>
+            </w:tcBorders>
+          </w:tcPr>
+          <w:p>
+            <w:r>
+              <w:t>test jmasd</w:t>
+            </w:r>
+          </w:p>
+        </w:tc>
+        <w:tc>
+          <w:tcPr>
+            <w:tcW w:type="dxa" w:w="1701"/>
+            <w:tcBorders>
+              <w:left w:val="single" w:sz="4" w:space="0" w:color="000000"/>
+              <w:right w:val="single" w:sz="4" w:space="0" w:color="000000"/>
+              <w:top w:val="single" w:sz="4" w:space="0" w:color="000000"/>
+              <w:bottom w:val="single" w:sz="4" w:space="0" w:color="000000"/>
+            </w:tcBorders>
+          </w:tcPr>
+          <w:p>
+            <w:r>
+              <w:t>yfrf6kjdrd</w:t>
+            </w:r>
+          </w:p>
+        </w:tc>
+        <w:tc>
+          <w:tcPr>
+            <w:tcW w:type="dxa" w:w="2268"/>
+            <w:tcBorders>
+              <w:left w:val="single" w:sz="4" w:space="0" w:color="000000"/>
+              <w:right w:val="single" w:sz="4" w:space="0" w:color="000000"/>
+              <w:top w:val="single" w:sz="4" w:space="0" w:color="000000"/>
+              <w:bottom w:val="single" w:sz="4" w:space="0" w:color="000000"/>
+            </w:tcBorders>
+          </w:tcPr>
+          <w:p>
+            <w:r>
+              <w:t>65ds</w:t>
             </w:r>
           </w:p>
         </w:tc>
@@ -3844,7 +4742,7 @@
                 <v:path o:extrusionok="f" gradientshapeok="t" o:connecttype="rect"/>
                 <o:lock v:ext="edit" aspectratio="t"/>
               </v:shapetype>
-              <v:shape id="Obraz 2" o:spid="_x0000_i1025" type="#_x0000_t75" style="width:66pt;height:59.25pt;visibility:visible" filled="t">
+              <v:shape id="Obraz 2" o:spid="_x0000_i1025" type="#_x0000_t75" style="width:65.75pt;height:59.5pt;visibility:visible" filled="t">
                 <v:imagedata r:id="rId1" o:title=""/>
               </v:shape>
             </w:pict>
@@ -4235,7 +5133,7 @@
                 <v:path o:extrusionok="f" gradientshapeok="t" o:connecttype="rect"/>
                 <o:lock v:ext="edit" aspectratio="t"/>
               </v:shapetype>
-              <v:shape id="Obraz 1" o:spid="_x0000_i1026" type="#_x0000_t75" style="width:66pt;height:59.25pt;visibility:visible" filled="t">
+              <v:shape id="Obraz 1" o:spid="_x0000_i1026" type="#_x0000_t75" style="width:65.75pt;height:59.5pt;visibility:visible" filled="t">
                 <v:imagedata r:id="rId1" o:title=""/>
               </v:shape>
             </w:pict>

</xml_diff>